<commit_message>
modify word and add tableau
</commit_message>
<xml_diff>
--- a/BIGDATA_SleepHeathy_and_LifeStyle.docx
+++ b/BIGDATA_SleepHeathy_and_LifeStyle.docx
@@ -1,6 +1,6 @@
 
 <file path=word/document.xml><?xml version="1.0" encoding="utf-8"?>
-<w:document xmlns:wpc="http://schemas.microsoft.com/office/word/2010/wordprocessingCanvas" xmlns:cx="http://schemas.microsoft.com/office/drawing/2014/chartex" xmlns:mc="http://schemas.openxmlformats.org/markup-compatibility/2006" xmlns:o="urn:schemas-microsoft-com:office:office" xmlns:r="http://schemas.openxmlformats.org/officeDocument/2006/relationships" xmlns:m="http://schemas.openxmlformats.org/officeDocument/2006/math" xmlns:v="urn:schemas-microsoft-com:vml" xmlns:wp14="http://schemas.microsoft.com/office/word/2010/wordprocessingDrawing" xmlns:wp="http://schemas.openxmlformats.org/drawingml/2006/wordprocessingDrawing" xmlns:w10="urn:schemas-microsoft-com:office:word" xmlns:w="http://schemas.openxmlformats.org/wordprocessingml/2006/main" xmlns:w14="http://schemas.microsoft.com/office/word/2010/wordml" xmlns:w15="http://schemas.microsoft.com/office/word/2012/wordml" xmlns:w16se="http://schemas.microsoft.com/office/word/2015/wordml/symex" xmlns:wpg="http://schemas.microsoft.com/office/word/2010/wordprocessingGroup" xmlns:wpi="http://schemas.microsoft.com/office/word/2010/wordprocessingInk" xmlns:wne="http://schemas.microsoft.com/office/word/2006/wordml" xmlns:wps="http://schemas.microsoft.com/office/word/2010/wordprocessingShape" mc:Ignorable="w14 w15 w16se wp14">
+<w:document xmlns:wpc="http://schemas.microsoft.com/office/word/2010/wordprocessingCanvas" xmlns:cx="http://schemas.microsoft.com/office/drawing/2014/chartex" xmlns:cx1="http://schemas.microsoft.com/office/drawing/2015/9/8/chartex" xmlns:cx2="http://schemas.microsoft.com/office/drawing/2015/10/21/chartex" xmlns:cx3="http://schemas.microsoft.com/office/drawing/2016/5/9/chartex" xmlns:cx4="http://schemas.microsoft.com/office/drawing/2016/5/10/chartex" xmlns:cx5="http://schemas.microsoft.com/office/drawing/2016/5/11/chartex" xmlns:cx6="http://schemas.microsoft.com/office/drawing/2016/5/12/chartex" xmlns:cx7="http://schemas.microsoft.com/office/drawing/2016/5/13/chartex" xmlns:cx8="http://schemas.microsoft.com/office/drawing/2016/5/14/chartex" xmlns:mc="http://schemas.openxmlformats.org/markup-compatibility/2006" xmlns:aink="http://schemas.microsoft.com/office/drawing/2016/ink" xmlns:am3d="http://schemas.microsoft.com/office/drawing/2017/model3d" xmlns:o="urn:schemas-microsoft-com:office:office" xmlns:r="http://schemas.openxmlformats.org/officeDocument/2006/relationships" xmlns:m="http://schemas.openxmlformats.org/officeDocument/2006/math" xmlns:v="urn:schemas-microsoft-com:vml" xmlns:wp14="http://schemas.microsoft.com/office/word/2010/wordprocessingDrawing" xmlns:wp="http://schemas.openxmlformats.org/drawingml/2006/wordprocessingDrawing" xmlns:w10="urn:schemas-microsoft-com:office:word" xmlns:w="http://schemas.openxmlformats.org/wordprocessingml/2006/main" xmlns:w14="http://schemas.microsoft.com/office/word/2010/wordml" xmlns:w15="http://schemas.microsoft.com/office/word/2012/wordml" xmlns:w16cex="http://schemas.microsoft.com/office/word/2018/wordml/cex" xmlns:w16cid="http://schemas.microsoft.com/office/word/2016/wordml/cid" xmlns:w16="http://schemas.microsoft.com/office/word/2018/wordml" xmlns:w16sdtdh="http://schemas.microsoft.com/office/word/2020/wordml/sdtdatahash" xmlns:w16se="http://schemas.microsoft.com/office/word/2015/wordml/symex" xmlns:wpg="http://schemas.microsoft.com/office/word/2010/wordprocessingGroup" xmlns:wpi="http://schemas.microsoft.com/office/word/2010/wordprocessingInk" xmlns:wne="http://schemas.microsoft.com/office/word/2006/wordml" xmlns:wps="http://schemas.microsoft.com/office/word/2010/wordprocessingShape" mc:Ignorable="w14 w15 w16se w16cid w16 w16cex w16sdtdh wp14">
   <w:body>
     <w:p>
       <w:pPr>
@@ -299,7 +299,7 @@
               </wp:anchor>
             </w:drawing>
           </mc:Choice>
-          <mc:Fallback xmlns:cx1="http://schemas.microsoft.com/office/drawing/2015/9/8/chartex" xmlns:cx2="http://schemas.microsoft.com/office/drawing/2015/10/21/chartex" xmlns:cx3="http://schemas.microsoft.com/office/drawing/2016/5/9/chartex" xmlns:cx4="http://schemas.microsoft.com/office/drawing/2016/5/10/chartex" xmlns:cx5="http://schemas.microsoft.com/office/drawing/2016/5/11/chartex" xmlns:cx6="http://schemas.microsoft.com/office/drawing/2016/5/12/chartex" xmlns:cx7="http://schemas.microsoft.com/office/drawing/2016/5/13/chartex" xmlns:cx8="http://schemas.microsoft.com/office/drawing/2016/5/14/chartex" xmlns:aink="http://schemas.microsoft.com/office/drawing/2016/ink" xmlns:am3d="http://schemas.microsoft.com/office/drawing/2017/model3d" xmlns:oel="http://schemas.microsoft.com/office/2019/extlst" xmlns:w16cex="http://schemas.microsoft.com/office/word/2018/wordml/cex" xmlns:w16cid="http://schemas.microsoft.com/office/word/2016/wordml/cid" xmlns:w16="http://schemas.microsoft.com/office/word/2018/wordml" xmlns:w16du="http://schemas.microsoft.com/office/word/2023/wordml/word16du" xmlns:w16sdtdh="http://schemas.microsoft.com/office/word/2020/wordml/sdtdatahash">
+          <mc:Fallback xmlns:w16du="http://schemas.microsoft.com/office/word/2023/wordml/word16du" xmlns:oel="http://schemas.microsoft.com/office/2019/extlst">
             <w:pict>
               <v:group w14:anchorId="1AF80BBC" id="Group 16" o:spid="_x0000_s1026" style="position:absolute;margin-left:-8.15pt;margin-top:-24.8pt;width:495pt;height:756pt;z-index:-251657216" coordorigin="720,900" coordsize="10620,14940" o:gfxdata="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">
                 <v:shapetype id="_x0000_t75" coordsize="21600,21600" o:spt="75" o:preferrelative="t" path="m@4@5l@4@11@9@11@9@5xe" filled="f" stroked="f">
@@ -6049,7 +6049,6 @@
           <w:rFonts w:asciiTheme="majorHAnsi" w:hAnsiTheme="majorHAnsi" w:cstheme="majorHAnsi"/>
           <w:color w:val="auto"/>
         </w:rPr>
-        <w:lastRenderedPageBreak/>
         <w:br w:type="page"/>
       </w:r>
     </w:p>
@@ -7978,7 +7977,21 @@
           <w:sz w:val="26"/>
           <w:szCs w:val="26"/>
         </w:rPr>
-        <w:t>Cài đặt các phần mềm cần thiết như Python, Java, Spark, Hadoop, Kafka và Jupyter Notebook trên môi trường phát triển.</w:t>
+        <w:t>Cài đặt các phần mềm cần thiết như Python, Java, Spark, Hadoop, Kafka</w:t>
+      </w:r>
+      <w:r>
+        <w:rPr>
+          <w:sz w:val="26"/>
+          <w:szCs w:val="26"/>
+        </w:rPr>
+        <w:t>, MongoDB</w:t>
+      </w:r>
+      <w:r>
+        <w:rPr>
+          <w:sz w:val="26"/>
+          <w:szCs w:val="26"/>
+        </w:rPr>
+        <w:t xml:space="preserve"> và Jupyter Notebook trên môi trường phát triển.</w:t>
       </w:r>
     </w:p>
     <w:p>
@@ -8548,16 +8561,7 @@
           <w:szCs w:val="26"/>
         </w:rPr>
         <w:lastRenderedPageBreak/>
-        <w:t>Độ đặc hiệu (Precision): Tỷ lệ dự</w:t>
-      </w:r>
-      <w:bookmarkStart w:id="17" w:name="_GoBack"/>
-      <w:bookmarkEnd w:id="17"/>
-      <w:r>
-        <w:rPr>
-          <w:sz w:val="26"/>
-          <w:szCs w:val="26"/>
-        </w:rPr>
-        <w:t xml:space="preserve"> đoán chính xác các trường hợp âm tính.</w:t>
+        <w:t>Độ đặc hiệu (Precision): Tỷ lệ dự đoán chính xác các trường hợp âm tính.</w:t>
       </w:r>
     </w:p>
     <w:p>
@@ -8598,59 +8602,6 @@
       <w:pPr>
         <w:keepNext/>
       </w:pPr>
-      <w:r>
-        <w:rPr>
-          <w:noProof/>
-        </w:rPr>
-        <w:drawing>
-          <wp:inline distT="0" distB="0" distL="0" distR="0" wp14:anchorId="0D119B2E" wp14:editId="400E0ABB">
-            <wp:extent cx="5940425" cy="3270250"/>
-            <wp:effectExtent l="0" t="0" r="3175" b="6350"/>
-            <wp:docPr id="345366947" name="Picture 6" descr="Mô hình đào tạo"/>
-            <wp:cNvGraphicFramePr>
-              <a:graphicFrameLocks xmlns:a="http://schemas.openxmlformats.org/drawingml/2006/main" noChangeAspect="1"/>
-            </wp:cNvGraphicFramePr>
-            <a:graphic xmlns:a="http://schemas.openxmlformats.org/drawingml/2006/main">
-              <a:graphicData uri="http://schemas.openxmlformats.org/drawingml/2006/picture">
-                <pic:pic xmlns:pic="http://schemas.openxmlformats.org/drawingml/2006/picture">
-                  <pic:nvPicPr>
-                    <pic:cNvPr id="0" name="Picture 3" descr="Mô hình đào tạo"/>
-                    <pic:cNvPicPr>
-                      <a:picLocks noChangeAspect="1" noChangeArrowheads="1"/>
-                    </pic:cNvPicPr>
-                  </pic:nvPicPr>
-                  <pic:blipFill>
-                    <a:blip r:embed="rId22">
-                      <a:extLst>
-                        <a:ext uri="{28A0092B-C50C-407E-A947-70E740481C1C}">
-                          <a14:useLocalDpi xmlns:a14="http://schemas.microsoft.com/office/drawing/2010/main" val="0"/>
-                        </a:ext>
-                      </a:extLst>
-                    </a:blip>
-                    <a:srcRect/>
-                    <a:stretch>
-                      <a:fillRect/>
-                    </a:stretch>
-                  </pic:blipFill>
-                  <pic:spPr bwMode="auto">
-                    <a:xfrm>
-                      <a:off x="0" y="0"/>
-                      <a:ext cx="5940425" cy="3270250"/>
-                    </a:xfrm>
-                    <a:prstGeom prst="rect">
-                      <a:avLst/>
-                    </a:prstGeom>
-                    <a:noFill/>
-                    <a:ln>
-                      <a:noFill/>
-                    </a:ln>
-                  </pic:spPr>
-                </pic:pic>
-              </a:graphicData>
-            </a:graphic>
-          </wp:inline>
-        </w:drawing>
-      </w:r>
     </w:p>
     <w:p>
       <w:pPr>
@@ -8725,7 +8676,7 @@
           <w:color w:val="auto"/>
         </w:rPr>
       </w:pPr>
-      <w:bookmarkStart w:id="18" w:name="_Toc180441090"/>
+      <w:bookmarkStart w:id="17" w:name="_Toc180441090"/>
       <w:r>
         <w:rPr>
           <w:rFonts w:asciiTheme="majorHAnsi" w:hAnsiTheme="majorHAnsi" w:cstheme="majorHAnsi"/>
@@ -8754,7 +8705,7 @@
         </w:rPr>
         <w:t>XÂY DỰNG ỨNG DỤNG WEB:</w:t>
       </w:r>
-      <w:bookmarkEnd w:id="18"/>
+      <w:bookmarkEnd w:id="17"/>
     </w:p>
     <w:p>
       <w:pPr>
@@ -8768,7 +8719,7 @@
           <w:color w:val="auto"/>
         </w:rPr>
       </w:pPr>
-      <w:bookmarkStart w:id="19" w:name="_Toc180441091"/>
+      <w:bookmarkStart w:id="18" w:name="_Toc180441091"/>
       <w:r>
         <w:rPr>
           <w:rFonts w:asciiTheme="majorHAnsi" w:hAnsiTheme="majorHAnsi" w:cstheme="majorHAnsi"/>
@@ -8811,7 +8762,7 @@
         </w:rPr>
         <w:t>Phát triển ứng dụng web:</w:t>
       </w:r>
-      <w:bookmarkEnd w:id="19"/>
+      <w:bookmarkEnd w:id="18"/>
     </w:p>
     <w:p>
       <w:pPr>
@@ -8876,7 +8827,7 @@
           <w:color w:val="auto"/>
         </w:rPr>
       </w:pPr>
-      <w:bookmarkStart w:id="20" w:name="_Toc180441092"/>
+      <w:bookmarkStart w:id="19" w:name="_Toc180441092"/>
       <w:r>
         <w:rPr>
           <w:rFonts w:asciiTheme="majorHAnsi" w:hAnsiTheme="majorHAnsi" w:cstheme="majorHAnsi"/>
@@ -8919,7 +8870,7 @@
         </w:rPr>
         <w:t>:</w:t>
       </w:r>
-      <w:bookmarkEnd w:id="20"/>
+      <w:bookmarkEnd w:id="19"/>
     </w:p>
     <w:p>
       <w:pPr>
@@ -8969,67 +8920,41 @@
           <w:sz w:val="26"/>
           <w:szCs w:val="26"/>
         </w:rPr>
-        <w:t>Hiển thị các dự đoán thời tiết một cách rõ ràng, dễ hiểu, bao gồm thông tin về nhiệt độ, lượng mưa, độ ẩm, gió, và các cảnh báo thời tiết.</w:t>
+        <w:t>Hiển thị các dự đoán</w:t>
+      </w:r>
+      <w:r>
+        <w:rPr>
+          <w:sz w:val="26"/>
+          <w:szCs w:val="26"/>
+        </w:rPr>
+        <w:t xml:space="preserve"> chất lượng giấc ngủ</w:t>
+      </w:r>
+      <w:r>
+        <w:rPr>
+          <w:sz w:val="26"/>
+          <w:szCs w:val="26"/>
+        </w:rPr>
+        <w:t xml:space="preserve"> một cách rõ ràng, dễ hiểu, bao gồm thông tin về </w:t>
+      </w:r>
+      <w:r>
+        <w:rPr>
+          <w:sz w:val="26"/>
+          <w:szCs w:val="26"/>
+        </w:rPr>
+        <w:t>mức độ hoạt động thể chất, mức độ căng thẳng, chỉ số BMI, huyết áp và nhịp tim</w:t>
+      </w:r>
+      <w:r>
+        <w:rPr>
+          <w:sz w:val="26"/>
+          <w:szCs w:val="26"/>
+        </w:rPr>
+        <w:t>.</w:t>
       </w:r>
     </w:p>
     <w:p>
       <w:pPr>
         <w:keepNext/>
       </w:pPr>
-      <w:r>
-        <w:rPr>
-          <w:noProof/>
-        </w:rPr>
-        <w:lastRenderedPageBreak/>
-        <w:drawing>
-          <wp:inline distT="0" distB="0" distL="0" distR="0" wp14:anchorId="76EB60F9" wp14:editId="3E823D50">
-            <wp:extent cx="5940425" cy="2755265"/>
-            <wp:effectExtent l="0" t="0" r="3175" b="6985"/>
-            <wp:docPr id="1062812361" name="Picture 7" descr="Giao diện người dùng web"/>
-            <wp:cNvGraphicFramePr>
-              <a:graphicFrameLocks xmlns:a="http://schemas.openxmlformats.org/drawingml/2006/main" noChangeAspect="1"/>
-            </wp:cNvGraphicFramePr>
-            <a:graphic xmlns:a="http://schemas.openxmlformats.org/drawingml/2006/main">
-              <a:graphicData uri="http://schemas.openxmlformats.org/drawingml/2006/picture">
-                <pic:pic xmlns:pic="http://schemas.openxmlformats.org/drawingml/2006/picture">
-                  <pic:nvPicPr>
-                    <pic:cNvPr id="0" name="Picture 5" descr="Giao diện người dùng web"/>
-                    <pic:cNvPicPr>
-                      <a:picLocks noChangeAspect="1" noChangeArrowheads="1"/>
-                    </pic:cNvPicPr>
-                  </pic:nvPicPr>
-                  <pic:blipFill>
-                    <a:blip r:embed="rId23" cstate="print">
-                      <a:extLst>
-                        <a:ext uri="{28A0092B-C50C-407E-A947-70E740481C1C}">
-                          <a14:useLocalDpi xmlns:a14="http://schemas.microsoft.com/office/drawing/2010/main" val="0"/>
-                        </a:ext>
-                      </a:extLst>
-                    </a:blip>
-                    <a:srcRect/>
-                    <a:stretch>
-                      <a:fillRect/>
-                    </a:stretch>
-                  </pic:blipFill>
-                  <pic:spPr bwMode="auto">
-                    <a:xfrm>
-                      <a:off x="0" y="0"/>
-                      <a:ext cx="5940425" cy="2755265"/>
-                    </a:xfrm>
-                    <a:prstGeom prst="rect">
-                      <a:avLst/>
-                    </a:prstGeom>
-                    <a:noFill/>
-                    <a:ln>
-                      <a:noFill/>
-                    </a:ln>
-                  </pic:spPr>
-                </pic:pic>
-              </a:graphicData>
-            </a:graphic>
-          </wp:inline>
-        </w:drawing>
-      </w:r>
     </w:p>
     <w:p>
       <w:pPr>
@@ -9104,7 +9029,7 @@
           <w:color w:val="auto"/>
         </w:rPr>
       </w:pPr>
-      <w:bookmarkStart w:id="21" w:name="_Toc180441093"/>
+      <w:bookmarkStart w:id="20" w:name="_Toc180441093"/>
       <w:r>
         <w:rPr>
           <w:rFonts w:asciiTheme="majorHAnsi" w:hAnsiTheme="majorHAnsi" w:cstheme="majorHAnsi"/>
@@ -9133,7 +9058,7 @@
         </w:rPr>
         <w:t>THỰC HIỆN HỆ THỐNG:</w:t>
       </w:r>
-      <w:bookmarkEnd w:id="21"/>
+      <w:bookmarkEnd w:id="20"/>
     </w:p>
     <w:p>
       <w:pPr>
@@ -9200,7 +9125,35 @@
           <w:sz w:val="26"/>
           <w:szCs w:val="26"/>
         </w:rPr>
-        <w:t>Dự đoán thời tiết: Hệ thống sẽ sử dụng các mô hình học máy đã được huấn luyện để dự đoán điều kiện thời tiết.</w:t>
+        <w:t xml:space="preserve">Dự đoán </w:t>
+      </w:r>
+      <w:r>
+        <w:rPr>
+          <w:sz w:val="26"/>
+          <w:szCs w:val="26"/>
+        </w:rPr>
+        <w:t>chất lượng giấc ngủ</w:t>
+      </w:r>
+      <w:r>
+        <w:rPr>
+          <w:sz w:val="26"/>
+          <w:szCs w:val="26"/>
+        </w:rPr>
+        <w:t xml:space="preserve">: Hệ thống sẽ sử dụng các mô hình học máy đã được huấn luyện để dự đoán </w:t>
+      </w:r>
+      <w:r>
+        <w:rPr>
+          <w:sz w:val="26"/>
+          <w:szCs w:val="26"/>
+        </w:rPr>
+        <w:t>chất lượng giấc ngủ</w:t>
+      </w:r>
+      <w:r>
+        <w:rPr>
+          <w:sz w:val="26"/>
+          <w:szCs w:val="26"/>
+        </w:rPr>
+        <w:t>.</w:t>
       </w:r>
     </w:p>
     <w:p>
@@ -9254,7 +9207,7 @@
           <w:szCs w:val="26"/>
         </w:rPr>
       </w:pPr>
-      <w:bookmarkStart w:id="22" w:name="_Toc180441094"/>
+      <w:bookmarkStart w:id="21" w:name="_Toc180441094"/>
       <w:r>
         <w:rPr>
           <w:rFonts w:asciiTheme="majorHAnsi" w:hAnsiTheme="majorHAnsi" w:cstheme="majorHAnsi"/>
@@ -9299,7 +9252,7 @@
         </w:rPr>
         <w:t>QUẢ VÀ ĐÁNH GIÁ</w:t>
       </w:r>
-      <w:bookmarkEnd w:id="22"/>
+      <w:bookmarkEnd w:id="21"/>
     </w:p>
     <w:p/>
     <w:p>
@@ -9314,7 +9267,7 @@
           <w:color w:val="auto"/>
         </w:rPr>
       </w:pPr>
-      <w:bookmarkStart w:id="23" w:name="_Toc180441095"/>
+      <w:bookmarkStart w:id="22" w:name="_Toc180441095"/>
       <w:r>
         <w:rPr>
           <w:rFonts w:asciiTheme="majorHAnsi" w:hAnsiTheme="majorHAnsi" w:cstheme="majorHAnsi"/>
@@ -9350,7 +9303,7 @@
         </w:rPr>
         <w:t>ĐÁNH GIÁ HIỆU QUẢ CỦA HỆ THỐNG:</w:t>
       </w:r>
-      <w:bookmarkEnd w:id="23"/>
+      <w:bookmarkEnd w:id="22"/>
     </w:p>
     <w:p>
       <w:pPr>
@@ -9428,7 +9381,7 @@
           <w:color w:val="auto"/>
         </w:rPr>
       </w:pPr>
-      <w:bookmarkStart w:id="24" w:name="_Toc180441096"/>
+      <w:bookmarkStart w:id="23" w:name="_Toc180441096"/>
       <w:r>
         <w:rPr>
           <w:rFonts w:asciiTheme="majorHAnsi" w:hAnsiTheme="majorHAnsi" w:cstheme="majorHAnsi"/>
@@ -9464,7 +9417,7 @@
         </w:rPr>
         <w:t>PHÂN TÍCH ĐỘ CHÍNH XÁC CỦA MÔ HÌNH HỌC MÁY:</w:t>
       </w:r>
-      <w:bookmarkEnd w:id="24"/>
+      <w:bookmarkEnd w:id="23"/>
     </w:p>
     <w:p>
       <w:pPr>
@@ -9536,7 +9489,7 @@
           <w:color w:val="auto"/>
         </w:rPr>
       </w:pPr>
-      <w:bookmarkStart w:id="25" w:name="_Toc180441097"/>
+      <w:bookmarkStart w:id="24" w:name="_Toc180441097"/>
       <w:r>
         <w:rPr>
           <w:rFonts w:asciiTheme="majorHAnsi" w:hAnsiTheme="majorHAnsi" w:cstheme="majorHAnsi"/>
@@ -9572,7 +9525,7 @@
         </w:rPr>
         <w:t>ĐÁNH GIÁ TRỰC QUAN GIAO DIỆN CỦA WEB:</w:t>
       </w:r>
-      <w:bookmarkEnd w:id="25"/>
+      <w:bookmarkEnd w:id="24"/>
     </w:p>
     <w:p>
       <w:pPr>
@@ -9588,7 +9541,35 @@
           <w:sz w:val="26"/>
           <w:szCs w:val="26"/>
         </w:rPr>
-        <w:t>Khả năng hiển thị thông tin: Đánh giá khả năng hiển thị thông tin của giao diện web, đảm bảo giao diện hiển thị đầy đủ thông tin dự đoán, thông tin thời tiết hiện tại, và các cảnh báo liên quan đến thời tiết.</w:t>
+        <w:t>Khả năng hiển thị thông tin: Đánh giá khả năng hiển thị thông tin của giao diện web, đảm bảo giao diện hiển thị đầy đủ thông tin dự đoán</w:t>
+      </w:r>
+      <w:r>
+        <w:rPr>
+          <w:sz w:val="26"/>
+          <w:szCs w:val="26"/>
+        </w:rPr>
+        <w:t xml:space="preserve"> </w:t>
+      </w:r>
+      <w:r>
+        <w:rPr>
+          <w:sz w:val="26"/>
+          <w:szCs w:val="26"/>
+        </w:rPr>
+        <w:t xml:space="preserve">và các cảnh báo liên quan đến </w:t>
+      </w:r>
+      <w:r>
+        <w:rPr>
+          <w:sz w:val="26"/>
+          <w:szCs w:val="26"/>
+        </w:rPr>
+        <w:t>sức khỏe</w:t>
+      </w:r>
+      <w:r>
+        <w:rPr>
+          <w:sz w:val="26"/>
+          <w:szCs w:val="26"/>
+        </w:rPr>
+        <w:t>.</w:t>
       </w:r>
     </w:p>
     <w:p>
@@ -9647,7 +9628,7 @@
           <w:szCs w:val="26"/>
         </w:rPr>
       </w:pPr>
-      <w:bookmarkStart w:id="26" w:name="_Toc180441098"/>
+      <w:bookmarkStart w:id="25" w:name="_Toc180441098"/>
       <w:r>
         <w:rPr>
           <w:rFonts w:asciiTheme="majorHAnsi" w:hAnsiTheme="majorHAnsi" w:cstheme="majorHAnsi"/>
@@ -9683,7 +9664,7 @@
         </w:rPr>
         <w:t>HẠN CHẾ VÀ PHÁT TRIỂN</w:t>
       </w:r>
-      <w:bookmarkEnd w:id="26"/>
+      <w:bookmarkEnd w:id="25"/>
     </w:p>
     <w:p>
       <w:pPr>
@@ -9697,7 +9678,7 @@
           <w:color w:val="auto"/>
         </w:rPr>
       </w:pPr>
-      <w:bookmarkStart w:id="27" w:name="_Toc180441099"/>
+      <w:bookmarkStart w:id="26" w:name="_Toc180441099"/>
       <w:r>
         <w:rPr>
           <w:rFonts w:asciiTheme="majorHAnsi" w:hAnsiTheme="majorHAnsi" w:cstheme="majorHAnsi"/>
@@ -9733,7 +9714,7 @@
         </w:rPr>
         <w:t>HẠN CHẾ CỦA HỆ THỐNG:</w:t>
       </w:r>
-      <w:bookmarkEnd w:id="27"/>
+      <w:bookmarkEnd w:id="26"/>
     </w:p>
     <w:p>
       <w:pPr>
@@ -9783,7 +9764,21 @@
           <w:sz w:val="26"/>
           <w:szCs w:val="26"/>
         </w:rPr>
-        <w:t>Hệ thống chưa được thử nghiệm trong môi trường thực tế, có thể dẫn đến các vấn đề về độ ổn định và khả năng mở rộng.</w:t>
+        <w:t xml:space="preserve">Hệ thống chưa </w:t>
+      </w:r>
+      <w:r>
+        <w:rPr>
+          <w:sz w:val="26"/>
+          <w:szCs w:val="26"/>
+        </w:rPr>
+        <w:t xml:space="preserve">khảo sát thông tin </w:t>
+      </w:r>
+      <w:r>
+        <w:rPr>
+          <w:sz w:val="26"/>
+          <w:szCs w:val="26"/>
+        </w:rPr>
+        <w:t>thực tế, có thể dẫn đến các vấn đề về độ ổn định và khả năng mở rộng.</w:t>
       </w:r>
     </w:p>
     <w:p>
@@ -9803,7 +9798,7 @@
           <w:color w:val="auto"/>
         </w:rPr>
       </w:pPr>
-      <w:bookmarkStart w:id="28" w:name="_Toc180441100"/>
+      <w:bookmarkStart w:id="27" w:name="_Toc180441100"/>
       <w:r>
         <w:rPr>
           <w:rFonts w:asciiTheme="majorHAnsi" w:hAnsiTheme="majorHAnsi" w:cstheme="majorHAnsi"/>
@@ -9839,7 +9834,7 @@
         </w:rPr>
         <w:t>KẾ HOẠCH PHÁT TRIỂN HỆ THỐNG:</w:t>
       </w:r>
-      <w:bookmarkEnd w:id="28"/>
+      <w:bookmarkEnd w:id="27"/>
     </w:p>
     <w:p>
       <w:pPr>
@@ -9889,24 +9884,28 @@
           <w:sz w:val="26"/>
           <w:szCs w:val="26"/>
         </w:rPr>
-        <w:t>Thử nghiệm trong môi trường thực tế: Thử nghiệm hệ thống trong môi trường thực tế để đánh giá độ ổn định và khả năng mở rộng của hệ thống.</w:t>
-      </w:r>
-    </w:p>
-    <w:p>
-      <w:pPr>
-        <w:ind w:firstLine="720"/>
-        <w:jc w:val="both"/>
-        <w:rPr>
-          <w:sz w:val="26"/>
-          <w:szCs w:val="26"/>
-        </w:rPr>
-      </w:pPr>
-      <w:r>
-        <w:rPr>
-          <w:sz w:val="26"/>
-          <w:szCs w:val="26"/>
-        </w:rPr>
-        <w:t>Phát triển các tính năng mới: Phát triển các tính năng mới cho giao diện web, chẳng hạn như thêm các chức năng dự báo thời tiết theo địa điểm, dự báo thời tiết theo thời gian, và các cảnh báo thời tiết.</w:t>
+        <w:t>Khảo sát tình hình</w:t>
+      </w:r>
+      <w:r>
+        <w:rPr>
+          <w:sz w:val="26"/>
+          <w:szCs w:val="26"/>
+        </w:rPr>
+        <w:t xml:space="preserve"> thực tế: Thử nghiệm hệ thống </w:t>
+      </w:r>
+      <w:r>
+        <w:rPr>
+          <w:sz w:val="26"/>
+          <w:szCs w:val="26"/>
+        </w:rPr>
+        <w:t xml:space="preserve">từ thông tin </w:t>
+      </w:r>
+      <w:r>
+        <w:rPr>
+          <w:sz w:val="26"/>
+          <w:szCs w:val="26"/>
+        </w:rPr>
+        <w:t>thực tế để đánh giá độ ổn định và khả năng mở rộng của hệ thống.</w:t>
       </w:r>
     </w:p>
     <w:p>
@@ -9947,7 +9946,7 @@
           <w:szCs w:val="26"/>
         </w:rPr>
       </w:pPr>
-      <w:bookmarkStart w:id="29" w:name="_Toc180441101"/>
+      <w:bookmarkStart w:id="28" w:name="_Toc180441101"/>
       <w:r>
         <w:rPr>
           <w:rFonts w:asciiTheme="majorHAnsi" w:hAnsiTheme="majorHAnsi" w:cstheme="majorHAnsi"/>
@@ -9983,7 +9982,7 @@
         </w:rPr>
         <w:t>KẾT LUẬN</w:t>
       </w:r>
-      <w:bookmarkEnd w:id="29"/>
+      <w:bookmarkEnd w:id="28"/>
     </w:p>
     <w:p>
       <w:pPr>
@@ -9999,7 +9998,49 @@
           <w:sz w:val="26"/>
           <w:szCs w:val="26"/>
         </w:rPr>
-        <w:t>Dự án BigData-Dự-đoán-thời-tiết đã thành công trong việc xây dựng một hệ thống dự đoán thời tiết hiệu quả, sử dụng các công nghệ Big Data tiên tiến. Hệ thống đã đạt được các mục tiêu đề ra, bao gồm:</w:t>
+        <w:t>Dự án BigData-Dự-đoán-</w:t>
+      </w:r>
+      <w:r>
+        <w:rPr>
+          <w:sz w:val="26"/>
+          <w:szCs w:val="26"/>
+        </w:rPr>
+        <w:t>chất-lượng-giấc-ngủ</w:t>
+      </w:r>
+      <w:r>
+        <w:rPr>
+          <w:sz w:val="26"/>
+          <w:szCs w:val="26"/>
+        </w:rPr>
+        <w:t xml:space="preserve"> đã thành công trong việc xây dựng một hệ thống dự đoán </w:t>
+      </w:r>
+      <w:r>
+        <w:rPr>
+          <w:sz w:val="26"/>
+          <w:szCs w:val="26"/>
+        </w:rPr>
+        <w:t>chấ</w:t>
+      </w:r>
+      <w:r>
+        <w:rPr>
+          <w:sz w:val="26"/>
+          <w:szCs w:val="26"/>
+        </w:rPr>
+        <w:t>t</w:t>
+      </w:r>
+      <w:r>
+        <w:rPr>
+          <w:sz w:val="26"/>
+          <w:szCs w:val="26"/>
+        </w:rPr>
+        <w:t xml:space="preserve"> lượng giấc ngủ</w:t>
+      </w:r>
+      <w:r>
+        <w:rPr>
+          <w:sz w:val="26"/>
+          <w:szCs w:val="26"/>
+        </w:rPr>
+        <w:t xml:space="preserve"> hiệu quả, sử dụng các công nghệ Big Data tiên tiến. Hệ thống đã đạt được các mục tiêu đề ra, bao gồm:</w:t>
       </w:r>
     </w:p>
     <w:p>
@@ -10050,7 +10091,7 @@
           <w:sz w:val="26"/>
           <w:szCs w:val="26"/>
         </w:rPr>
-        <w:t>Đào tạo và đánh giá mô hình: Hệ thống đã xây dựng và huấn luyện các mô hình học máy tiên tiến, đạt được độ chính xác cao trong việc dự đoán điều kiện thời tiết.</w:t>
+        <w:t>Đào tạo và đánh giá mô hình: Hệ thống đã xây dựng và huấn luyện các mô hình học máy tiên tiến, đạt được độ chính xác cao trong việc dự đoán.</w:t>
       </w:r>
     </w:p>
     <w:p>
@@ -10067,7 +10108,21 @@
           <w:sz w:val="26"/>
           <w:szCs w:val="26"/>
         </w:rPr>
-        <w:t>Phát triển giao diện web: Hệ thống đã phát triển một giao diện web thân thiện với người dùng, cung cấp thông tin dự báo thời tiết một cách trực quan, rõ ràng, và dễ hiểu.</w:t>
+        <w:t xml:space="preserve">Phát triển giao diện web: Hệ thống đã phát triển một giao diện web thân thiện với người dùng, cung cấp thông tin dự </w:t>
+      </w:r>
+      <w:r>
+        <w:rPr>
+          <w:sz w:val="26"/>
+          <w:szCs w:val="26"/>
+        </w:rPr>
+        <w:t>báo</w:t>
+      </w:r>
+      <w:r>
+        <w:rPr>
+          <w:sz w:val="26"/>
+          <w:szCs w:val="26"/>
+        </w:rPr>
+        <w:t xml:space="preserve"> một cách trực quan, rõ ràng, và dễ hiểu.</w:t>
       </w:r>
     </w:p>
     <w:p>
@@ -10101,7 +10156,7 @@
           <w:sz w:val="26"/>
           <w:szCs w:val="26"/>
         </w:rPr>
-        <w:t>Hệ thống dự đoán thời tiết này có tiềm năng ứng dụng rộng rãi trong nhiều lĩnh vực, bao gồm:</w:t>
+        <w:t>Hệ thống dự đoán này có tiềm năng ứng dụng rộng rãi trong nhiều lĩnh vực, bao gồm:</w:t>
       </w:r>
     </w:p>
     <w:p>
@@ -10118,7 +10173,63 @@
           <w:sz w:val="26"/>
           <w:szCs w:val="26"/>
         </w:rPr>
-        <w:t>Hỗ trợ ứng phó với các nguy cơ thời tiết: Hệ thống cung cấp thông tin dự báo thời tiết chính xác, giúp con người chủ động ứng phó với các hiện tượng thời tiết bất lợi, bảo vệ tính mạng và tài sản.</w:t>
+        <w:t xml:space="preserve">Thúc đẩy </w:t>
+      </w:r>
+      <w:r>
+        <w:rPr>
+          <w:sz w:val="26"/>
+          <w:szCs w:val="26"/>
+        </w:rPr>
+        <w:t xml:space="preserve">lĩnh vực y học, cải thiện sức khỏe: </w:t>
+      </w:r>
+      <w:r>
+        <w:rPr>
+          <w:sz w:val="26"/>
+          <w:szCs w:val="26"/>
+        </w:rPr>
+        <w:t>Hệ thống cung cấp thông tin</w:t>
+      </w:r>
+      <w:r>
+        <w:rPr>
+          <w:sz w:val="26"/>
+          <w:szCs w:val="26"/>
+        </w:rPr>
+        <w:t xml:space="preserve"> </w:t>
+      </w:r>
+      <w:r>
+        <w:rPr>
+          <w:sz w:val="26"/>
+          <w:szCs w:val="26"/>
+        </w:rPr>
+        <w:t xml:space="preserve">chính xác cho các lĩnh vực như </w:t>
+      </w:r>
+      <w:r>
+        <w:rPr>
+          <w:sz w:val="26"/>
+          <w:szCs w:val="26"/>
+        </w:rPr>
+        <w:t>y học</w:t>
+      </w:r>
+      <w:r>
+        <w:rPr>
+          <w:sz w:val="26"/>
+          <w:szCs w:val="26"/>
+        </w:rPr>
+        <w:t xml:space="preserve"> hỗ trợ việc đưa ra các </w:t>
+      </w:r>
+      <w:r>
+        <w:rPr>
+          <w:sz w:val="26"/>
+          <w:szCs w:val="26"/>
+        </w:rPr>
+        <w:t>đánh giá sức khỏe</w:t>
+      </w:r>
+      <w:r>
+        <w:rPr>
+          <w:sz w:val="26"/>
+          <w:szCs w:val="26"/>
+        </w:rPr>
+        <w:t xml:space="preserve"> hiệu quả.</w:t>
       </w:r>
     </w:p>
     <w:p>
@@ -10135,7 +10246,7 @@
           <w:sz w:val="26"/>
           <w:szCs w:val="26"/>
         </w:rPr>
-        <w:t>Thúc đẩy phát triển kinh tế: Hệ thống cung cấp thông tin thời tiết chính xác cho các lĩnh vực như nông nghiệp, du lịch, và giao thông vận tải, hỗ trợ việc đưa ra các quyết định kinh doanh hiệu quả.</w:t>
+        <w:t>Tuy nhiên, dự án vẫn còn một số hạn chế cần được khắc phục trong tương lai, như:</w:t>
       </w:r>
     </w:p>
     <w:p>
@@ -10152,7 +10263,7 @@
           <w:sz w:val="26"/>
           <w:szCs w:val="26"/>
         </w:rPr>
-        <w:t>Tuy nhiên, dự án vẫn còn một số hạn chế cần được khắc phục trong tương lai, như:</w:t>
+        <w:t>Mở rộng nguồn dữ liệu để tăng độ chính xác của mô hình dự đoán.</w:t>
       </w:r>
     </w:p>
     <w:p>
@@ -10169,7 +10280,7 @@
           <w:sz w:val="26"/>
           <w:szCs w:val="26"/>
         </w:rPr>
-        <w:t>Mở rộng nguồn dữ liệu để tăng độ chính xác của mô hình dự đoán.</w:t>
+        <w:t>Tối ưu hóa hiệu suất của hệ thống để cải thiện thời gian xử lý dữ liệu và thời gian dự đoán.</w:t>
       </w:r>
     </w:p>
     <w:p>
@@ -10186,7 +10297,7 @@
           <w:sz w:val="26"/>
           <w:szCs w:val="26"/>
         </w:rPr>
-        <w:t>Tối ưu hóa hiệu suất của hệ thống để cải thiện thời gian xử lý dữ liệu và thời gian dự đoán.</w:t>
+        <w:t>Phát triển các tính năng mới cho giao diện web để nâng cao trải nghiệm người dùng.</w:t>
       </w:r>
     </w:p>
     <w:p>
@@ -10203,7 +10314,63 @@
           <w:sz w:val="26"/>
           <w:szCs w:val="26"/>
         </w:rPr>
-        <w:t>Phát triển các tính năng mới cho giao diện web để nâng cao trải nghiệm người dùng.</w:t>
+        <w:t>Dự án BigData-Dự-đoán-</w:t>
+      </w:r>
+      <w:r>
+        <w:rPr>
+          <w:sz w:val="26"/>
+          <w:szCs w:val="26"/>
+        </w:rPr>
+        <w:t>chất-lượng-giấc-ngủ</w:t>
+      </w:r>
+      <w:r>
+        <w:rPr>
+          <w:sz w:val="26"/>
+          <w:szCs w:val="26"/>
+        </w:rPr>
+        <w:t xml:space="preserve"> là một bước tiến quan trọng trong việc ứng dụng công nghệ Big Data vào lĩnh vực d</w:t>
+      </w:r>
+      <w:r>
+        <w:rPr>
+          <w:sz w:val="26"/>
+          <w:szCs w:val="26"/>
+        </w:rPr>
+        <w:t>ự đoán chất lượng giấc ngủ</w:t>
+      </w:r>
+      <w:r>
+        <w:rPr>
+          <w:sz w:val="26"/>
+          <w:szCs w:val="26"/>
+        </w:rPr>
+        <w:t xml:space="preserve">. Hệ thống này hứa hẹn mang lại lợi ích thiết thực cho cộng đồng, hỗ trợ trong việc ứng phó với các nguy cơ </w:t>
+      </w:r>
+      <w:r>
+        <w:rPr>
+          <w:sz w:val="26"/>
+          <w:szCs w:val="26"/>
+        </w:rPr>
+        <w:t>mất ngủ, trầm cảm, ảnh hưởng đến sức khỏe</w:t>
+      </w:r>
+      <w:r>
+        <w:rPr>
+          <w:sz w:val="26"/>
+          <w:szCs w:val="26"/>
+        </w:rPr>
+        <w:t xml:space="preserve"> và thúc đẩy phát triển các lĩnh vực </w:t>
+      </w:r>
+      <w:r>
+        <w:rPr>
+          <w:sz w:val="26"/>
+          <w:szCs w:val="26"/>
+        </w:rPr>
+        <w:t>y học</w:t>
+      </w:r>
+      <w:r>
+        <w:rPr>
+          <w:sz w:val="26"/>
+          <w:szCs w:val="26"/>
+        </w:rPr>
+        <w:t>.</w:t>
       </w:r>
     </w:p>
     <w:p>
@@ -10215,12 +10382,20 @@
           <w:szCs w:val="26"/>
         </w:rPr>
       </w:pPr>
-      <w:r>
-        <w:rPr>
-          <w:sz w:val="26"/>
-          <w:szCs w:val="26"/>
-        </w:rPr>
-        <w:t>Dự án BigData-Dự-đoán-thời-tiết là một bước tiến quan trọng trong việc ứng dụng công nghệ Big Data vào lĩnh vực dự báo thời tiết. Hệ thống này hứa hẹn mang lại lợi ích thiết thực cho cộng đồng, hỗ trợ trong việc ứng phó với các nguy cơ thời tiết, và thúc đẩy phát triển các lĩnh vực kinh tế phụ thuộc vào điều kiện thời tiết.</w:t>
+    </w:p>
+    <w:p>
+      <w:pPr>
+        <w:rPr>
+          <w:sz w:val="26"/>
+          <w:szCs w:val="26"/>
+        </w:rPr>
+      </w:pPr>
+      <w:r>
+        <w:rPr>
+          <w:sz w:val="26"/>
+          <w:szCs w:val="26"/>
+        </w:rPr>
+        <w:br w:type="page"/>
       </w:r>
     </w:p>
     <w:p>
@@ -10230,8 +10405,7 @@
           <w:ilvl w:val="0"/>
           <w:numId w:val="0"/>
         </w:numPr>
-        <w:ind w:left="992"/>
-        <w:jc w:val="center"/>
+        <w:ind w:left="1440" w:firstLine="720"/>
         <w:rPr>
           <w:rFonts w:asciiTheme="majorHAnsi" w:hAnsiTheme="majorHAnsi" w:cstheme="majorHAnsi"/>
           <w:b w:val="0"/>
@@ -10239,7 +10413,7 @@
           <w:szCs w:val="26"/>
         </w:rPr>
       </w:pPr>
-      <w:bookmarkStart w:id="30" w:name="_Toc180441102"/>
+      <w:bookmarkStart w:id="29" w:name="_Toc180441102"/>
       <w:r>
         <w:rPr>
           <w:rFonts w:asciiTheme="majorHAnsi" w:hAnsiTheme="majorHAnsi" w:cstheme="majorHAnsi"/>
@@ -10250,469 +10424,7 @@
         <w:lastRenderedPageBreak/>
         <w:t>TÀI LIỆU THAM KHẢO</w:t>
       </w:r>
-      <w:bookmarkEnd w:id="30"/>
-    </w:p>
-    <w:p>
-      <w:pPr>
-        <w:pStyle w:val="noidung"/>
-        <w:keepNext/>
-        <w:rPr>
-          <w:rFonts w:asciiTheme="majorHAnsi" w:hAnsiTheme="majorHAnsi" w:cstheme="majorHAnsi"/>
-          <w:b/>
-        </w:rPr>
-      </w:pPr>
-      <w:r>
-        <w:rPr>
-          <w:rFonts w:asciiTheme="majorHAnsi" w:hAnsiTheme="majorHAnsi" w:cstheme="majorHAnsi"/>
-          <w:b/>
-        </w:rPr>
-        <w:t>Tiếng Việt</w:t>
-      </w:r>
-    </w:p>
-    <w:p>
-      <w:pPr>
-        <w:pStyle w:val="noidung"/>
-        <w:keepNext/>
-        <w:ind w:left="630" w:hanging="392"/>
-        <w:rPr>
-          <w:rFonts w:asciiTheme="majorHAnsi" w:hAnsiTheme="majorHAnsi" w:cstheme="majorHAnsi"/>
-        </w:rPr>
-      </w:pPr>
-      <w:r>
-        <w:rPr>
-          <w:rFonts w:asciiTheme="majorHAnsi" w:hAnsiTheme="majorHAnsi" w:cstheme="majorHAnsi"/>
-        </w:rPr>
-        <w:t>[1] Trần Thị Minh Châu, Nguyễn Minh Quang, Dữ liệu lớn và ứng dụng trong dự báo thời tiết, Nhà xuất bản Khoa học và Kỹ thuật, 2018.</w:t>
-      </w:r>
-    </w:p>
-    <w:p>
-      <w:pPr>
-        <w:pStyle w:val="noidung"/>
-        <w:keepNext/>
-        <w:ind w:left="630" w:hanging="392"/>
-        <w:rPr>
-          <w:rFonts w:asciiTheme="majorHAnsi" w:hAnsiTheme="majorHAnsi" w:cstheme="majorHAnsi"/>
-        </w:rPr>
-      </w:pPr>
-      <w:r>
-        <w:rPr>
-          <w:rFonts w:asciiTheme="majorHAnsi" w:hAnsiTheme="majorHAnsi" w:cstheme="majorHAnsi"/>
-        </w:rPr>
-        <w:t>[2] Nguyễn Thị Thu Hương, Hướng dẫn sử dụng Apache Spark và Hadoop, Đại học Quốc gia TP.HCM, Giáo trình nội bộ, 2021.</w:t>
-      </w:r>
-    </w:p>
-    <w:p>
-      <w:pPr>
-        <w:pStyle w:val="noidung"/>
-        <w:keepNext/>
-        <w:rPr>
-          <w:rFonts w:asciiTheme="majorHAnsi" w:hAnsiTheme="majorHAnsi" w:cstheme="majorHAnsi"/>
-          <w:b/>
-        </w:rPr>
-      </w:pPr>
-      <w:r>
-        <w:rPr>
-          <w:rFonts w:asciiTheme="majorHAnsi" w:hAnsiTheme="majorHAnsi" w:cstheme="majorHAnsi"/>
-          <w:b/>
-        </w:rPr>
-        <w:t>Tiếng Anh</w:t>
-      </w:r>
-    </w:p>
-    <w:p>
-      <w:pPr>
-        <w:pStyle w:val="noidung"/>
-        <w:keepNext/>
-        <w:ind w:left="630" w:hanging="392"/>
-        <w:rPr>
-          <w:rFonts w:asciiTheme="majorHAnsi" w:hAnsiTheme="majorHAnsi" w:cstheme="majorHAnsi"/>
-        </w:rPr>
-      </w:pPr>
-      <w:r>
-        <w:rPr>
-          <w:rFonts w:asciiTheme="majorHAnsi" w:hAnsiTheme="majorHAnsi" w:cstheme="majorHAnsi"/>
-        </w:rPr>
-        <w:t xml:space="preserve">[3] Tom White, </w:t>
-      </w:r>
-      <w:r>
-        <w:rPr>
-          <w:rFonts w:asciiTheme="majorHAnsi" w:hAnsiTheme="majorHAnsi" w:cstheme="majorHAnsi"/>
-          <w:b/>
-          <w:bCs/>
-        </w:rPr>
-        <w:t>Hadoop: The Definitive Guide</w:t>
-      </w:r>
-      <w:r>
-        <w:rPr>
-          <w:rFonts w:asciiTheme="majorHAnsi" w:hAnsiTheme="majorHAnsi" w:cstheme="majorHAnsi"/>
-        </w:rPr>
-        <w:t>, O'Reilly Media, 2015.</w:t>
-      </w:r>
-    </w:p>
-    <w:p>
-      <w:pPr>
-        <w:pStyle w:val="noidung"/>
-        <w:keepNext/>
-        <w:ind w:left="630" w:hanging="392"/>
-        <w:rPr>
-          <w:rFonts w:asciiTheme="majorHAnsi" w:hAnsiTheme="majorHAnsi" w:cstheme="majorHAnsi"/>
-        </w:rPr>
-      </w:pPr>
-      <w:r>
-        <w:rPr>
-          <w:rFonts w:asciiTheme="majorHAnsi" w:hAnsiTheme="majorHAnsi" w:cstheme="majorHAnsi"/>
-        </w:rPr>
-        <w:t xml:space="preserve">[4] Matei Zaharia, </w:t>
-      </w:r>
-      <w:r>
-        <w:rPr>
-          <w:rFonts w:asciiTheme="majorHAnsi" w:hAnsiTheme="majorHAnsi" w:cstheme="majorHAnsi"/>
-          <w:b/>
-          <w:bCs/>
-        </w:rPr>
-        <w:t>Learning Spark: Lightning-Fast Big Data Analysis</w:t>
-      </w:r>
-      <w:r>
-        <w:rPr>
-          <w:rFonts w:asciiTheme="majorHAnsi" w:hAnsiTheme="majorHAnsi" w:cstheme="majorHAnsi"/>
-        </w:rPr>
-        <w:t>, O'Reilly Media, 2020.</w:t>
-      </w:r>
-    </w:p>
-    <w:p>
-      <w:pPr>
-        <w:pStyle w:val="noidung"/>
-        <w:keepNext/>
-        <w:ind w:left="630" w:hanging="392"/>
-        <w:rPr>
-          <w:rFonts w:asciiTheme="majorHAnsi" w:hAnsiTheme="majorHAnsi" w:cstheme="majorHAnsi"/>
-        </w:rPr>
-      </w:pPr>
-      <w:r>
-        <w:rPr>
-          <w:rFonts w:asciiTheme="majorHAnsi" w:hAnsiTheme="majorHAnsi" w:cstheme="majorHAnsi"/>
-        </w:rPr>
-        <w:t xml:space="preserve">[5] Bishop, C. M., </w:t>
-      </w:r>
-      <w:r>
-        <w:rPr>
-          <w:rFonts w:asciiTheme="majorHAnsi" w:hAnsiTheme="majorHAnsi" w:cstheme="majorHAnsi"/>
-          <w:b/>
-          <w:bCs/>
-        </w:rPr>
-        <w:t>Pattern Recognition and Machine Learning</w:t>
-      </w:r>
-      <w:r>
-        <w:rPr>
-          <w:rFonts w:asciiTheme="majorHAnsi" w:hAnsiTheme="majorHAnsi" w:cstheme="majorHAnsi"/>
-        </w:rPr>
-        <w:t>, Springer, 2006.</w:t>
-      </w:r>
-    </w:p>
-    <w:p>
-      <w:pPr>
-        <w:pStyle w:val="noidung"/>
-        <w:keepNext/>
-        <w:ind w:left="630" w:hanging="392"/>
-        <w:rPr>
-          <w:rFonts w:asciiTheme="majorHAnsi" w:hAnsiTheme="majorHAnsi" w:cstheme="majorHAnsi"/>
-        </w:rPr>
-      </w:pPr>
-      <w:r>
-        <w:rPr>
-          <w:rFonts w:asciiTheme="majorHAnsi" w:hAnsiTheme="majorHAnsi" w:cstheme="majorHAnsi"/>
-        </w:rPr>
-        <w:t xml:space="preserve">[6] Hastie, T., Tibshirani, R., Friedman, J., </w:t>
-      </w:r>
-      <w:r>
-        <w:rPr>
-          <w:rFonts w:asciiTheme="majorHAnsi" w:hAnsiTheme="majorHAnsi" w:cstheme="majorHAnsi"/>
-          <w:b/>
-          <w:bCs/>
-        </w:rPr>
-        <w:t>The Elements of Statistical Learning</w:t>
-      </w:r>
-      <w:r>
-        <w:rPr>
-          <w:rFonts w:asciiTheme="majorHAnsi" w:hAnsiTheme="majorHAnsi" w:cstheme="majorHAnsi"/>
-        </w:rPr>
-        <w:t>, Springer, 2009.</w:t>
-      </w:r>
-    </w:p>
-    <w:p>
-      <w:pPr>
-        <w:keepNext/>
-        <w:spacing w:line="312" w:lineRule="auto"/>
-        <w:rPr>
-          <w:rFonts w:asciiTheme="majorHAnsi" w:hAnsiTheme="majorHAnsi" w:cstheme="majorHAnsi"/>
-          <w:b/>
-          <w:sz w:val="26"/>
-          <w:szCs w:val="26"/>
-        </w:rPr>
-      </w:pPr>
-      <w:r>
-        <w:rPr>
-          <w:rFonts w:asciiTheme="majorHAnsi" w:hAnsiTheme="majorHAnsi" w:cstheme="majorHAnsi"/>
-          <w:b/>
-          <w:sz w:val="26"/>
-          <w:szCs w:val="26"/>
-        </w:rPr>
-        <w:t>Website</w:t>
-      </w:r>
-    </w:p>
-    <w:p>
-      <w:pPr>
-        <w:keepNext/>
-        <w:spacing w:line="312" w:lineRule="auto"/>
-        <w:ind w:left="266"/>
-        <w:rPr>
-          <w:rFonts w:asciiTheme="majorHAnsi" w:hAnsiTheme="majorHAnsi" w:cstheme="majorHAnsi"/>
-          <w:bCs/>
-          <w:sz w:val="26"/>
-          <w:szCs w:val="26"/>
-        </w:rPr>
-      </w:pPr>
-      <w:r>
-        <w:rPr>
-          <w:rFonts w:asciiTheme="majorHAnsi" w:hAnsiTheme="majorHAnsi" w:cstheme="majorHAnsi"/>
-          <w:bCs/>
-          <w:sz w:val="26"/>
-          <w:szCs w:val="26"/>
-        </w:rPr>
-        <w:t xml:space="preserve">[7] </w:t>
-      </w:r>
-      <w:r>
-        <w:rPr>
-          <w:rFonts w:asciiTheme="majorHAnsi" w:hAnsiTheme="majorHAnsi" w:cstheme="majorHAnsi"/>
-          <w:b/>
-          <w:sz w:val="26"/>
-          <w:szCs w:val="26"/>
-        </w:rPr>
-        <w:t>World Weather Online</w:t>
-      </w:r>
-      <w:r>
-        <w:rPr>
-          <w:rFonts w:asciiTheme="majorHAnsi" w:hAnsiTheme="majorHAnsi" w:cstheme="majorHAnsi"/>
-          <w:bCs/>
-          <w:sz w:val="26"/>
-          <w:szCs w:val="26"/>
-        </w:rPr>
-        <w:t>, "Global Weather Data", truy cập tại:</w:t>
-      </w:r>
-      <w:r>
-        <w:rPr>
-          <w:rFonts w:asciiTheme="majorHAnsi" w:hAnsiTheme="majorHAnsi" w:cstheme="majorHAnsi"/>
-          <w:bCs/>
-          <w:sz w:val="26"/>
-          <w:szCs w:val="26"/>
-        </w:rPr>
-        <w:t xml:space="preserve"> </w:t>
-      </w:r>
-      <w:hyperlink r:id="rId24" w:history="1">
-        <w:r>
-          <w:rPr>
-            <w:rStyle w:val="Hyperlink"/>
-            <w:rFonts w:asciiTheme="majorHAnsi" w:hAnsiTheme="majorHAnsi" w:cstheme="majorHAnsi"/>
-            <w:bCs/>
-            <w:sz w:val="26"/>
-            <w:szCs w:val="26"/>
-          </w:rPr>
-          <w:t>https://www.worldweatheronline.com</w:t>
-        </w:r>
-      </w:hyperlink>
-    </w:p>
-    <w:p>
-      <w:pPr>
-        <w:keepNext/>
-        <w:spacing w:line="312" w:lineRule="auto"/>
-        <w:ind w:firstLine="266"/>
-        <w:rPr>
-          <w:rFonts w:asciiTheme="majorHAnsi" w:hAnsiTheme="majorHAnsi" w:cstheme="majorHAnsi"/>
-          <w:bCs/>
-          <w:sz w:val="26"/>
-          <w:szCs w:val="26"/>
-        </w:rPr>
-      </w:pPr>
-      <w:r>
-        <w:rPr>
-          <w:rFonts w:asciiTheme="majorHAnsi" w:hAnsiTheme="majorHAnsi" w:cstheme="majorHAnsi"/>
-          <w:bCs/>
-          <w:sz w:val="26"/>
-          <w:szCs w:val="26"/>
-        </w:rPr>
-        <w:t xml:space="preserve">[8] </w:t>
-      </w:r>
-      <w:r>
-        <w:rPr>
-          <w:rFonts w:asciiTheme="majorHAnsi" w:hAnsiTheme="majorHAnsi" w:cstheme="majorHAnsi"/>
-          <w:b/>
-          <w:bCs/>
-          <w:sz w:val="26"/>
-          <w:szCs w:val="26"/>
-        </w:rPr>
-        <w:t>Apache Kafka Documentation</w:t>
-      </w:r>
-      <w:r>
-        <w:rPr>
-          <w:rFonts w:asciiTheme="majorHAnsi" w:hAnsiTheme="majorHAnsi" w:cstheme="majorHAnsi"/>
-          <w:bCs/>
-          <w:sz w:val="26"/>
-          <w:szCs w:val="26"/>
-        </w:rPr>
-        <w:t>, "Overview of Kafka", truy cập tại:</w:t>
-      </w:r>
-    </w:p>
-    <w:p>
-      <w:pPr>
-        <w:keepNext/>
-        <w:spacing w:line="312" w:lineRule="auto"/>
-        <w:ind w:firstLine="266"/>
-        <w:rPr>
-          <w:rFonts w:asciiTheme="majorHAnsi" w:hAnsiTheme="majorHAnsi" w:cstheme="majorHAnsi"/>
-          <w:bCs/>
-          <w:sz w:val="26"/>
-          <w:szCs w:val="26"/>
-        </w:rPr>
-      </w:pPr>
-      <w:hyperlink r:id="rId25" w:history="1">
-        <w:r>
-          <w:rPr>
-            <w:rStyle w:val="Hyperlink"/>
-            <w:rFonts w:asciiTheme="majorHAnsi" w:hAnsiTheme="majorHAnsi" w:cstheme="majorHAnsi"/>
-            <w:bCs/>
-            <w:sz w:val="26"/>
-            <w:szCs w:val="26"/>
-          </w:rPr>
-          <w:t>https://kafka.apache.org/documentation/</w:t>
-        </w:r>
-      </w:hyperlink>
-    </w:p>
-    <w:p>
-      <w:pPr>
-        <w:keepNext/>
-        <w:spacing w:line="312" w:lineRule="auto"/>
-        <w:ind w:left="266"/>
-        <w:rPr>
-          <w:rFonts w:asciiTheme="majorHAnsi" w:hAnsiTheme="majorHAnsi" w:cstheme="majorHAnsi"/>
-          <w:bCs/>
-          <w:sz w:val="26"/>
-          <w:szCs w:val="26"/>
-        </w:rPr>
-      </w:pPr>
-      <w:r>
-        <w:rPr>
-          <w:rFonts w:asciiTheme="majorHAnsi" w:hAnsiTheme="majorHAnsi" w:cstheme="majorHAnsi"/>
-          <w:bCs/>
-          <w:sz w:val="26"/>
-          <w:szCs w:val="26"/>
-        </w:rPr>
-        <w:t xml:space="preserve">[9] </w:t>
-      </w:r>
-      <w:r>
-        <w:rPr>
-          <w:rFonts w:asciiTheme="majorHAnsi" w:hAnsiTheme="majorHAnsi" w:cstheme="majorHAnsi"/>
-          <w:b/>
-          <w:bCs/>
-          <w:sz w:val="26"/>
-          <w:szCs w:val="26"/>
-        </w:rPr>
-        <w:t>Hadoop Documentation</w:t>
-      </w:r>
-      <w:r>
-        <w:rPr>
-          <w:rFonts w:asciiTheme="majorHAnsi" w:hAnsiTheme="majorHAnsi" w:cstheme="majorHAnsi"/>
-          <w:bCs/>
-          <w:sz w:val="26"/>
-          <w:szCs w:val="26"/>
-        </w:rPr>
-        <w:t>, "Hadoop Releases", truy cập tại:</w:t>
-      </w:r>
-      <w:r>
-        <w:rPr>
-          <w:rFonts w:asciiTheme="majorHAnsi" w:hAnsiTheme="majorHAnsi" w:cstheme="majorHAnsi"/>
-          <w:bCs/>
-          <w:sz w:val="26"/>
-          <w:szCs w:val="26"/>
-        </w:rPr>
-        <w:t xml:space="preserve"> </w:t>
-      </w:r>
-      <w:hyperlink r:id="rId26" w:history="1">
-        <w:r>
-          <w:rPr>
-            <w:rStyle w:val="Hyperlink"/>
-            <w:rFonts w:asciiTheme="majorHAnsi" w:hAnsiTheme="majorHAnsi" w:cstheme="majorHAnsi"/>
-            <w:bCs/>
-            <w:sz w:val="26"/>
-            <w:szCs w:val="26"/>
-          </w:rPr>
-          <w:t>https://hadoop.apache.org/</w:t>
-        </w:r>
-      </w:hyperlink>
-    </w:p>
-    <w:p>
-      <w:pPr>
-        <w:keepNext/>
-        <w:spacing w:line="312" w:lineRule="auto"/>
-        <w:ind w:left="266"/>
-        <w:rPr>
-          <w:rFonts w:asciiTheme="majorHAnsi" w:hAnsiTheme="majorHAnsi" w:cstheme="majorHAnsi"/>
-          <w:bCs/>
-          <w:sz w:val="26"/>
-          <w:szCs w:val="26"/>
-        </w:rPr>
-      </w:pPr>
-      <w:r>
-        <w:rPr>
-          <w:rFonts w:asciiTheme="majorHAnsi" w:hAnsiTheme="majorHAnsi" w:cstheme="majorHAnsi"/>
-          <w:bCs/>
-          <w:sz w:val="26"/>
-          <w:szCs w:val="26"/>
-        </w:rPr>
-        <w:t xml:space="preserve">[10] </w:t>
-      </w:r>
-      <w:r>
-        <w:rPr>
-          <w:rFonts w:asciiTheme="majorHAnsi" w:hAnsiTheme="majorHAnsi" w:cstheme="majorHAnsi"/>
-          <w:b/>
-          <w:bCs/>
-          <w:sz w:val="26"/>
-          <w:szCs w:val="26"/>
-        </w:rPr>
-        <w:t>MongoDB Documentation</w:t>
-      </w:r>
-      <w:r>
-        <w:rPr>
-          <w:rFonts w:asciiTheme="majorHAnsi" w:hAnsiTheme="majorHAnsi" w:cstheme="majorHAnsi"/>
-          <w:bCs/>
-          <w:sz w:val="26"/>
-          <w:szCs w:val="26"/>
-        </w:rPr>
-        <w:t>, "MongoDB Overview", truy cập tại:</w:t>
-      </w:r>
-    </w:p>
-    <w:p>
-      <w:pPr>
-        <w:keepNext/>
-        <w:spacing w:line="312" w:lineRule="auto"/>
-        <w:ind w:left="266"/>
-        <w:rPr>
-          <w:rFonts w:asciiTheme="majorHAnsi" w:hAnsiTheme="majorHAnsi" w:cstheme="majorHAnsi"/>
-          <w:bCs/>
-          <w:sz w:val="26"/>
-          <w:szCs w:val="26"/>
-        </w:rPr>
-      </w:pPr>
-      <w:hyperlink r:id="rId27" w:history="1">
-        <w:r>
-          <w:rPr>
-            <w:rStyle w:val="Hyperlink"/>
-            <w:rFonts w:asciiTheme="majorHAnsi" w:hAnsiTheme="majorHAnsi" w:cstheme="majorHAnsi"/>
-            <w:bCs/>
-            <w:sz w:val="26"/>
-            <w:szCs w:val="26"/>
-          </w:rPr>
-          <w:t>https://www.mongodb.com/docs/</w:t>
-        </w:r>
-      </w:hyperlink>
+      <w:bookmarkEnd w:id="29"/>
     </w:p>
     <w:p>
       <w:pPr>
@@ -10810,8 +10522,8 @@
       </w:pPr>
     </w:p>
     <w:sectPr>
-      <w:headerReference w:type="default" r:id="rId28"/>
-      <w:footerReference w:type="default" r:id="rId29"/>
+      <w:headerReference w:type="default" r:id="rId22"/>
+      <w:footerReference w:type="default" r:id="rId23"/>
       <w:type w:val="continuous"/>
       <w:pgSz w:w="11907" w:h="16840"/>
       <w:pgMar w:top="1418" w:right="1134" w:bottom="1418" w:left="1418" w:header="720" w:footer="720" w:gutter="0"/>
@@ -10824,7 +10536,7 @@
 </file>
 
 <file path=word/endnotes.xml><?xml version="1.0" encoding="utf-8"?>
-<w:endnotes xmlns:wpc="http://schemas.microsoft.com/office/word/2010/wordprocessingCanvas" xmlns:cx="http://schemas.microsoft.com/office/drawing/2014/chartex" xmlns:mc="http://schemas.openxmlformats.org/markup-compatibility/2006" xmlns:o="urn:schemas-microsoft-com:office:office" xmlns:r="http://schemas.openxmlformats.org/officeDocument/2006/relationships" xmlns:m="http://schemas.openxmlformats.org/officeDocument/2006/math" xmlns:v="urn:schemas-microsoft-com:vml" xmlns:wp14="http://schemas.microsoft.com/office/word/2010/wordprocessingDrawing" xmlns:wp="http://schemas.openxmlformats.org/drawingml/2006/wordprocessingDrawing" xmlns:w10="urn:schemas-microsoft-com:office:word" xmlns:w="http://schemas.openxmlformats.org/wordprocessingml/2006/main" xmlns:w14="http://schemas.microsoft.com/office/word/2010/wordml" xmlns:w15="http://schemas.microsoft.com/office/word/2012/wordml" xmlns:w16se="http://schemas.microsoft.com/office/word/2015/wordml/symex" xmlns:wpg="http://schemas.microsoft.com/office/word/2010/wordprocessingGroup" xmlns:wpi="http://schemas.microsoft.com/office/word/2010/wordprocessingInk" xmlns:wne="http://schemas.microsoft.com/office/word/2006/wordml" xmlns:wps="http://schemas.microsoft.com/office/word/2010/wordprocessingShape" mc:Ignorable="w14 w15 w16se wp14">
+<w:endnotes xmlns:wpc="http://schemas.microsoft.com/office/word/2010/wordprocessingCanvas" xmlns:cx="http://schemas.microsoft.com/office/drawing/2014/chartex" xmlns:cx1="http://schemas.microsoft.com/office/drawing/2015/9/8/chartex" xmlns:cx2="http://schemas.microsoft.com/office/drawing/2015/10/21/chartex" xmlns:cx3="http://schemas.microsoft.com/office/drawing/2016/5/9/chartex" xmlns:cx4="http://schemas.microsoft.com/office/drawing/2016/5/10/chartex" xmlns:cx5="http://schemas.microsoft.com/office/drawing/2016/5/11/chartex" xmlns:cx6="http://schemas.microsoft.com/office/drawing/2016/5/12/chartex" xmlns:cx7="http://schemas.microsoft.com/office/drawing/2016/5/13/chartex" xmlns:cx8="http://schemas.microsoft.com/office/drawing/2016/5/14/chartex" xmlns:mc="http://schemas.openxmlformats.org/markup-compatibility/2006" xmlns:aink="http://schemas.microsoft.com/office/drawing/2016/ink" xmlns:am3d="http://schemas.microsoft.com/office/drawing/2017/model3d" xmlns:o="urn:schemas-microsoft-com:office:office" xmlns:r="http://schemas.openxmlformats.org/officeDocument/2006/relationships" xmlns:m="http://schemas.openxmlformats.org/officeDocument/2006/math" xmlns:v="urn:schemas-microsoft-com:vml" xmlns:wp14="http://schemas.microsoft.com/office/word/2010/wordprocessingDrawing" xmlns:wp="http://schemas.openxmlformats.org/drawingml/2006/wordprocessingDrawing" xmlns:w10="urn:schemas-microsoft-com:office:word" xmlns:w="http://schemas.openxmlformats.org/wordprocessingml/2006/main" xmlns:w14="http://schemas.microsoft.com/office/word/2010/wordml" xmlns:w15="http://schemas.microsoft.com/office/word/2012/wordml" xmlns:w16cex="http://schemas.microsoft.com/office/word/2018/wordml/cex" xmlns:w16cid="http://schemas.microsoft.com/office/word/2016/wordml/cid" xmlns:w16="http://schemas.microsoft.com/office/word/2018/wordml" xmlns:w16sdtdh="http://schemas.microsoft.com/office/word/2020/wordml/sdtdatahash" xmlns:w16se="http://schemas.microsoft.com/office/word/2015/wordml/symex" xmlns:wpg="http://schemas.microsoft.com/office/word/2010/wordprocessingGroup" xmlns:wpi="http://schemas.microsoft.com/office/word/2010/wordprocessingInk" xmlns:wne="http://schemas.microsoft.com/office/word/2006/wordml" xmlns:wps="http://schemas.microsoft.com/office/word/2010/wordprocessingShape" mc:Ignorable="w14 w15 w16se w16cid w16 w16cex w16sdtdh wp14">
   <w:endnote w:type="separator" w:id="-1">
     <w:p>
       <w:r>
@@ -10843,7 +10555,7 @@
 </file>
 
 <file path=word/footer1.xml><?xml version="1.0" encoding="utf-8"?>
-<w:ftr xmlns:wpc="http://schemas.microsoft.com/office/word/2010/wordprocessingCanvas" xmlns:cx="http://schemas.microsoft.com/office/drawing/2014/chartex" xmlns:mc="http://schemas.openxmlformats.org/markup-compatibility/2006" xmlns:o="urn:schemas-microsoft-com:office:office" xmlns:r="http://schemas.openxmlformats.org/officeDocument/2006/relationships" xmlns:m="http://schemas.openxmlformats.org/officeDocument/2006/math" xmlns:v="urn:schemas-microsoft-com:vml" xmlns:wp14="http://schemas.microsoft.com/office/word/2010/wordprocessingDrawing" xmlns:wp="http://schemas.openxmlformats.org/drawingml/2006/wordprocessingDrawing" xmlns:w10="urn:schemas-microsoft-com:office:word" xmlns:w="http://schemas.openxmlformats.org/wordprocessingml/2006/main" xmlns:w14="http://schemas.microsoft.com/office/word/2010/wordml" xmlns:w15="http://schemas.microsoft.com/office/word/2012/wordml" xmlns:w16se="http://schemas.microsoft.com/office/word/2015/wordml/symex" xmlns:wpg="http://schemas.microsoft.com/office/word/2010/wordprocessingGroup" xmlns:wpi="http://schemas.microsoft.com/office/word/2010/wordprocessingInk" xmlns:wne="http://schemas.microsoft.com/office/word/2006/wordml" xmlns:wps="http://schemas.microsoft.com/office/word/2010/wordprocessingShape" mc:Ignorable="w14 w15 w16se wp14">
+<w:ftr xmlns:wpc="http://schemas.microsoft.com/office/word/2010/wordprocessingCanvas" xmlns:cx="http://schemas.microsoft.com/office/drawing/2014/chartex" xmlns:cx1="http://schemas.microsoft.com/office/drawing/2015/9/8/chartex" xmlns:cx2="http://schemas.microsoft.com/office/drawing/2015/10/21/chartex" xmlns:cx3="http://schemas.microsoft.com/office/drawing/2016/5/9/chartex" xmlns:cx4="http://schemas.microsoft.com/office/drawing/2016/5/10/chartex" xmlns:cx5="http://schemas.microsoft.com/office/drawing/2016/5/11/chartex" xmlns:cx6="http://schemas.microsoft.com/office/drawing/2016/5/12/chartex" xmlns:cx7="http://schemas.microsoft.com/office/drawing/2016/5/13/chartex" xmlns:cx8="http://schemas.microsoft.com/office/drawing/2016/5/14/chartex" xmlns:mc="http://schemas.openxmlformats.org/markup-compatibility/2006" xmlns:aink="http://schemas.microsoft.com/office/drawing/2016/ink" xmlns:am3d="http://schemas.microsoft.com/office/drawing/2017/model3d" xmlns:o="urn:schemas-microsoft-com:office:office" xmlns:r="http://schemas.openxmlformats.org/officeDocument/2006/relationships" xmlns:m="http://schemas.openxmlformats.org/officeDocument/2006/math" xmlns:v="urn:schemas-microsoft-com:vml" xmlns:wp14="http://schemas.microsoft.com/office/word/2010/wordprocessingDrawing" xmlns:wp="http://schemas.openxmlformats.org/drawingml/2006/wordprocessingDrawing" xmlns:w10="urn:schemas-microsoft-com:office:word" xmlns:w="http://schemas.openxmlformats.org/wordprocessingml/2006/main" xmlns:w14="http://schemas.microsoft.com/office/word/2010/wordml" xmlns:w15="http://schemas.microsoft.com/office/word/2012/wordml" xmlns:w16cex="http://schemas.microsoft.com/office/word/2018/wordml/cex" xmlns:w16cid="http://schemas.microsoft.com/office/word/2016/wordml/cid" xmlns:w16="http://schemas.microsoft.com/office/word/2018/wordml" xmlns:w16sdtdh="http://schemas.microsoft.com/office/word/2020/wordml/sdtdatahash" xmlns:w16se="http://schemas.microsoft.com/office/word/2015/wordml/symex" xmlns:wpg="http://schemas.microsoft.com/office/word/2010/wordprocessingGroup" xmlns:wpi="http://schemas.microsoft.com/office/word/2010/wordprocessingInk" xmlns:wne="http://schemas.microsoft.com/office/word/2006/wordml" xmlns:wps="http://schemas.microsoft.com/office/word/2010/wordprocessingShape" mc:Ignorable="w14 w15 w16se w16cid w16 w16cex w16sdtdh wp14">
   <w:p>
     <w:pPr>
       <w:pStyle w:val="Footer"/>
@@ -10881,7 +10593,7 @@
 </file>
 
 <file path=word/footer2.xml><?xml version="1.0" encoding="utf-8"?>
-<w:ftr xmlns:wpc="http://schemas.microsoft.com/office/word/2010/wordprocessingCanvas" xmlns:cx="http://schemas.microsoft.com/office/drawing/2014/chartex" xmlns:mc="http://schemas.openxmlformats.org/markup-compatibility/2006" xmlns:o="urn:schemas-microsoft-com:office:office" xmlns:r="http://schemas.openxmlformats.org/officeDocument/2006/relationships" xmlns:m="http://schemas.openxmlformats.org/officeDocument/2006/math" xmlns:v="urn:schemas-microsoft-com:vml" xmlns:wp14="http://schemas.microsoft.com/office/word/2010/wordprocessingDrawing" xmlns:wp="http://schemas.openxmlformats.org/drawingml/2006/wordprocessingDrawing" xmlns:w10="urn:schemas-microsoft-com:office:word" xmlns:w="http://schemas.openxmlformats.org/wordprocessingml/2006/main" xmlns:w14="http://schemas.microsoft.com/office/word/2010/wordml" xmlns:w15="http://schemas.microsoft.com/office/word/2012/wordml" xmlns:w16se="http://schemas.microsoft.com/office/word/2015/wordml/symex" xmlns:wpg="http://schemas.microsoft.com/office/word/2010/wordprocessingGroup" xmlns:wpi="http://schemas.microsoft.com/office/word/2010/wordprocessingInk" xmlns:wne="http://schemas.microsoft.com/office/word/2006/wordml" xmlns:wps="http://schemas.microsoft.com/office/word/2010/wordprocessingShape" mc:Ignorable="w14 w15 w16se wp14">
+<w:ftr xmlns:wpc="http://schemas.microsoft.com/office/word/2010/wordprocessingCanvas" xmlns:cx="http://schemas.microsoft.com/office/drawing/2014/chartex" xmlns:cx1="http://schemas.microsoft.com/office/drawing/2015/9/8/chartex" xmlns:cx2="http://schemas.microsoft.com/office/drawing/2015/10/21/chartex" xmlns:cx3="http://schemas.microsoft.com/office/drawing/2016/5/9/chartex" xmlns:cx4="http://schemas.microsoft.com/office/drawing/2016/5/10/chartex" xmlns:cx5="http://schemas.microsoft.com/office/drawing/2016/5/11/chartex" xmlns:cx6="http://schemas.microsoft.com/office/drawing/2016/5/12/chartex" xmlns:cx7="http://schemas.microsoft.com/office/drawing/2016/5/13/chartex" xmlns:cx8="http://schemas.microsoft.com/office/drawing/2016/5/14/chartex" xmlns:mc="http://schemas.openxmlformats.org/markup-compatibility/2006" xmlns:aink="http://schemas.microsoft.com/office/drawing/2016/ink" xmlns:am3d="http://schemas.microsoft.com/office/drawing/2017/model3d" xmlns:o="urn:schemas-microsoft-com:office:office" xmlns:r="http://schemas.openxmlformats.org/officeDocument/2006/relationships" xmlns:m="http://schemas.openxmlformats.org/officeDocument/2006/math" xmlns:v="urn:schemas-microsoft-com:vml" xmlns:wp14="http://schemas.microsoft.com/office/word/2010/wordprocessingDrawing" xmlns:wp="http://schemas.openxmlformats.org/drawingml/2006/wordprocessingDrawing" xmlns:w10="urn:schemas-microsoft-com:office:word" xmlns:w="http://schemas.openxmlformats.org/wordprocessingml/2006/main" xmlns:w14="http://schemas.microsoft.com/office/word/2010/wordml" xmlns:w15="http://schemas.microsoft.com/office/word/2012/wordml" xmlns:w16cex="http://schemas.microsoft.com/office/word/2018/wordml/cex" xmlns:w16cid="http://schemas.microsoft.com/office/word/2016/wordml/cid" xmlns:w16="http://schemas.microsoft.com/office/word/2018/wordml" xmlns:w16sdtdh="http://schemas.microsoft.com/office/word/2020/wordml/sdtdatahash" xmlns:w16se="http://schemas.microsoft.com/office/word/2015/wordml/symex" xmlns:wpg="http://schemas.microsoft.com/office/word/2010/wordprocessingGroup" xmlns:wpi="http://schemas.microsoft.com/office/word/2010/wordprocessingInk" xmlns:wne="http://schemas.microsoft.com/office/word/2006/wordml" xmlns:wps="http://schemas.microsoft.com/office/word/2010/wordprocessingShape" mc:Ignorable="w14 w15 w16se w16cid w16 w16cex w16sdtdh wp14">
   <w:p>
     <w:pPr>
       <w:pStyle w:val="Footer"/>
@@ -10892,7 +10604,7 @@
 </file>
 
 <file path=word/footer3.xml><?xml version="1.0" encoding="utf-8"?>
-<w:ftr xmlns:wpc="http://schemas.microsoft.com/office/word/2010/wordprocessingCanvas" xmlns:cx="http://schemas.microsoft.com/office/drawing/2014/chartex" xmlns:mc="http://schemas.openxmlformats.org/markup-compatibility/2006" xmlns:o="urn:schemas-microsoft-com:office:office" xmlns:r="http://schemas.openxmlformats.org/officeDocument/2006/relationships" xmlns:m="http://schemas.openxmlformats.org/officeDocument/2006/math" xmlns:v="urn:schemas-microsoft-com:vml" xmlns:wp14="http://schemas.microsoft.com/office/word/2010/wordprocessingDrawing" xmlns:wp="http://schemas.openxmlformats.org/drawingml/2006/wordprocessingDrawing" xmlns:w10="urn:schemas-microsoft-com:office:word" xmlns:w="http://schemas.openxmlformats.org/wordprocessingml/2006/main" xmlns:w14="http://schemas.microsoft.com/office/word/2010/wordml" xmlns:w15="http://schemas.microsoft.com/office/word/2012/wordml" xmlns:w16se="http://schemas.microsoft.com/office/word/2015/wordml/symex" xmlns:wpg="http://schemas.microsoft.com/office/word/2010/wordprocessingGroup" xmlns:wpi="http://schemas.microsoft.com/office/word/2010/wordprocessingInk" xmlns:wne="http://schemas.microsoft.com/office/word/2006/wordml" xmlns:wps="http://schemas.microsoft.com/office/word/2010/wordprocessingShape" mc:Ignorable="w14 w15 w16se wp14">
+<w:ftr xmlns:wpc="http://schemas.microsoft.com/office/word/2010/wordprocessingCanvas" xmlns:cx="http://schemas.microsoft.com/office/drawing/2014/chartex" xmlns:cx1="http://schemas.microsoft.com/office/drawing/2015/9/8/chartex" xmlns:cx2="http://schemas.microsoft.com/office/drawing/2015/10/21/chartex" xmlns:cx3="http://schemas.microsoft.com/office/drawing/2016/5/9/chartex" xmlns:cx4="http://schemas.microsoft.com/office/drawing/2016/5/10/chartex" xmlns:cx5="http://schemas.microsoft.com/office/drawing/2016/5/11/chartex" xmlns:cx6="http://schemas.microsoft.com/office/drawing/2016/5/12/chartex" xmlns:cx7="http://schemas.microsoft.com/office/drawing/2016/5/13/chartex" xmlns:cx8="http://schemas.microsoft.com/office/drawing/2016/5/14/chartex" xmlns:mc="http://schemas.openxmlformats.org/markup-compatibility/2006" xmlns:aink="http://schemas.microsoft.com/office/drawing/2016/ink" xmlns:am3d="http://schemas.microsoft.com/office/drawing/2017/model3d" xmlns:o="urn:schemas-microsoft-com:office:office" xmlns:r="http://schemas.openxmlformats.org/officeDocument/2006/relationships" xmlns:m="http://schemas.openxmlformats.org/officeDocument/2006/math" xmlns:v="urn:schemas-microsoft-com:vml" xmlns:wp14="http://schemas.microsoft.com/office/word/2010/wordprocessingDrawing" xmlns:wp="http://schemas.openxmlformats.org/drawingml/2006/wordprocessingDrawing" xmlns:w10="urn:schemas-microsoft-com:office:word" xmlns:w="http://schemas.openxmlformats.org/wordprocessingml/2006/main" xmlns:w14="http://schemas.microsoft.com/office/word/2010/wordml" xmlns:w15="http://schemas.microsoft.com/office/word/2012/wordml" xmlns:w16cex="http://schemas.microsoft.com/office/word/2018/wordml/cex" xmlns:w16cid="http://schemas.microsoft.com/office/word/2016/wordml/cid" xmlns:w16="http://schemas.microsoft.com/office/word/2018/wordml" xmlns:w16sdtdh="http://schemas.microsoft.com/office/word/2020/wordml/sdtdatahash" xmlns:w16se="http://schemas.microsoft.com/office/word/2015/wordml/symex" xmlns:wpg="http://schemas.microsoft.com/office/word/2010/wordprocessingGroup" xmlns:wpi="http://schemas.microsoft.com/office/word/2010/wordprocessingInk" xmlns:wne="http://schemas.microsoft.com/office/word/2006/wordml" xmlns:wps="http://schemas.microsoft.com/office/word/2010/wordprocessingShape" mc:Ignorable="w14 w15 w16se w16cid w16 w16cex w16sdtdh wp14">
   <w:p>
     <w:pPr>
       <w:pStyle w:val="Footer"/>
@@ -10908,7 +10620,7 @@
 </file>
 
 <file path=word/footer4.xml><?xml version="1.0" encoding="utf-8"?>
-<w:ftr xmlns:wpc="http://schemas.microsoft.com/office/word/2010/wordprocessingCanvas" xmlns:cx="http://schemas.microsoft.com/office/drawing/2014/chartex" xmlns:mc="http://schemas.openxmlformats.org/markup-compatibility/2006" xmlns:o="urn:schemas-microsoft-com:office:office" xmlns:r="http://schemas.openxmlformats.org/officeDocument/2006/relationships" xmlns:m="http://schemas.openxmlformats.org/officeDocument/2006/math" xmlns:v="urn:schemas-microsoft-com:vml" xmlns:wp14="http://schemas.microsoft.com/office/word/2010/wordprocessingDrawing" xmlns:wp="http://schemas.openxmlformats.org/drawingml/2006/wordprocessingDrawing" xmlns:w10="urn:schemas-microsoft-com:office:word" xmlns:w="http://schemas.openxmlformats.org/wordprocessingml/2006/main" xmlns:w14="http://schemas.microsoft.com/office/word/2010/wordml" xmlns:w15="http://schemas.microsoft.com/office/word/2012/wordml" xmlns:w16se="http://schemas.microsoft.com/office/word/2015/wordml/symex" xmlns:wpg="http://schemas.microsoft.com/office/word/2010/wordprocessingGroup" xmlns:wpi="http://schemas.microsoft.com/office/word/2010/wordprocessingInk" xmlns:wne="http://schemas.microsoft.com/office/word/2006/wordml" xmlns:wps="http://schemas.microsoft.com/office/word/2010/wordprocessingShape" mc:Ignorable="w14 w15 w16se wp14">
+<w:ftr xmlns:wpc="http://schemas.microsoft.com/office/word/2010/wordprocessingCanvas" xmlns:cx="http://schemas.microsoft.com/office/drawing/2014/chartex" xmlns:cx1="http://schemas.microsoft.com/office/drawing/2015/9/8/chartex" xmlns:cx2="http://schemas.microsoft.com/office/drawing/2015/10/21/chartex" xmlns:cx3="http://schemas.microsoft.com/office/drawing/2016/5/9/chartex" xmlns:cx4="http://schemas.microsoft.com/office/drawing/2016/5/10/chartex" xmlns:cx5="http://schemas.microsoft.com/office/drawing/2016/5/11/chartex" xmlns:cx6="http://schemas.microsoft.com/office/drawing/2016/5/12/chartex" xmlns:cx7="http://schemas.microsoft.com/office/drawing/2016/5/13/chartex" xmlns:cx8="http://schemas.microsoft.com/office/drawing/2016/5/14/chartex" xmlns:mc="http://schemas.openxmlformats.org/markup-compatibility/2006" xmlns:aink="http://schemas.microsoft.com/office/drawing/2016/ink" xmlns:am3d="http://schemas.microsoft.com/office/drawing/2017/model3d" xmlns:o="urn:schemas-microsoft-com:office:office" xmlns:r="http://schemas.openxmlformats.org/officeDocument/2006/relationships" xmlns:m="http://schemas.openxmlformats.org/officeDocument/2006/math" xmlns:v="urn:schemas-microsoft-com:vml" xmlns:wp14="http://schemas.microsoft.com/office/word/2010/wordprocessingDrawing" xmlns:wp="http://schemas.openxmlformats.org/drawingml/2006/wordprocessingDrawing" xmlns:w10="urn:schemas-microsoft-com:office:word" xmlns:w="http://schemas.openxmlformats.org/wordprocessingml/2006/main" xmlns:w14="http://schemas.microsoft.com/office/word/2010/wordml" xmlns:w15="http://schemas.microsoft.com/office/word/2012/wordml" xmlns:w16cex="http://schemas.microsoft.com/office/word/2018/wordml/cex" xmlns:w16cid="http://schemas.microsoft.com/office/word/2016/wordml/cid" xmlns:w16="http://schemas.microsoft.com/office/word/2018/wordml" xmlns:w16sdtdh="http://schemas.microsoft.com/office/word/2020/wordml/sdtdatahash" xmlns:w16se="http://schemas.microsoft.com/office/word/2015/wordml/symex" xmlns:wpg="http://schemas.microsoft.com/office/word/2010/wordprocessingGroup" xmlns:wpi="http://schemas.microsoft.com/office/word/2010/wordprocessingInk" xmlns:wne="http://schemas.microsoft.com/office/word/2006/wordml" xmlns:wps="http://schemas.microsoft.com/office/word/2010/wordprocessingShape" mc:Ignorable="w14 w15 w16se w16cid w16 w16cex w16sdtdh wp14">
   <w:sdt>
     <w:sdtPr>
       <w:id w:val="-89403312"/>
@@ -10962,7 +10674,7 @@
 </file>
 
 <file path=word/footnotes.xml><?xml version="1.0" encoding="utf-8"?>
-<w:footnotes xmlns:wpc="http://schemas.microsoft.com/office/word/2010/wordprocessingCanvas" xmlns:cx="http://schemas.microsoft.com/office/drawing/2014/chartex" xmlns:mc="http://schemas.openxmlformats.org/markup-compatibility/2006" xmlns:o="urn:schemas-microsoft-com:office:office" xmlns:r="http://schemas.openxmlformats.org/officeDocument/2006/relationships" xmlns:m="http://schemas.openxmlformats.org/officeDocument/2006/math" xmlns:v="urn:schemas-microsoft-com:vml" xmlns:wp14="http://schemas.microsoft.com/office/word/2010/wordprocessingDrawing" xmlns:wp="http://schemas.openxmlformats.org/drawingml/2006/wordprocessingDrawing" xmlns:w10="urn:schemas-microsoft-com:office:word" xmlns:w="http://schemas.openxmlformats.org/wordprocessingml/2006/main" xmlns:w14="http://schemas.microsoft.com/office/word/2010/wordml" xmlns:w15="http://schemas.microsoft.com/office/word/2012/wordml" xmlns:w16se="http://schemas.microsoft.com/office/word/2015/wordml/symex" xmlns:wpg="http://schemas.microsoft.com/office/word/2010/wordprocessingGroup" xmlns:wpi="http://schemas.microsoft.com/office/word/2010/wordprocessingInk" xmlns:wne="http://schemas.microsoft.com/office/word/2006/wordml" xmlns:wps="http://schemas.microsoft.com/office/word/2010/wordprocessingShape" mc:Ignorable="w14 w15 w16se wp14">
+<w:footnotes xmlns:wpc="http://schemas.microsoft.com/office/word/2010/wordprocessingCanvas" xmlns:cx="http://schemas.microsoft.com/office/drawing/2014/chartex" xmlns:cx1="http://schemas.microsoft.com/office/drawing/2015/9/8/chartex" xmlns:cx2="http://schemas.microsoft.com/office/drawing/2015/10/21/chartex" xmlns:cx3="http://schemas.microsoft.com/office/drawing/2016/5/9/chartex" xmlns:cx4="http://schemas.microsoft.com/office/drawing/2016/5/10/chartex" xmlns:cx5="http://schemas.microsoft.com/office/drawing/2016/5/11/chartex" xmlns:cx6="http://schemas.microsoft.com/office/drawing/2016/5/12/chartex" xmlns:cx7="http://schemas.microsoft.com/office/drawing/2016/5/13/chartex" xmlns:cx8="http://schemas.microsoft.com/office/drawing/2016/5/14/chartex" xmlns:mc="http://schemas.openxmlformats.org/markup-compatibility/2006" xmlns:aink="http://schemas.microsoft.com/office/drawing/2016/ink" xmlns:am3d="http://schemas.microsoft.com/office/drawing/2017/model3d" xmlns:o="urn:schemas-microsoft-com:office:office" xmlns:r="http://schemas.openxmlformats.org/officeDocument/2006/relationships" xmlns:m="http://schemas.openxmlformats.org/officeDocument/2006/math" xmlns:v="urn:schemas-microsoft-com:vml" xmlns:wp14="http://schemas.microsoft.com/office/word/2010/wordprocessingDrawing" xmlns:wp="http://schemas.openxmlformats.org/drawingml/2006/wordprocessingDrawing" xmlns:w10="urn:schemas-microsoft-com:office:word" xmlns:w="http://schemas.openxmlformats.org/wordprocessingml/2006/main" xmlns:w14="http://schemas.microsoft.com/office/word/2010/wordml" xmlns:w15="http://schemas.microsoft.com/office/word/2012/wordml" xmlns:w16cex="http://schemas.microsoft.com/office/word/2018/wordml/cex" xmlns:w16cid="http://schemas.microsoft.com/office/word/2016/wordml/cid" xmlns:w16="http://schemas.microsoft.com/office/word/2018/wordml" xmlns:w16sdtdh="http://schemas.microsoft.com/office/word/2020/wordml/sdtdatahash" xmlns:w16se="http://schemas.microsoft.com/office/word/2015/wordml/symex" xmlns:wpg="http://schemas.microsoft.com/office/word/2010/wordprocessingGroup" xmlns:wpi="http://schemas.microsoft.com/office/word/2010/wordprocessingInk" xmlns:wne="http://schemas.microsoft.com/office/word/2006/wordml" xmlns:wps="http://schemas.microsoft.com/office/word/2010/wordprocessingShape" mc:Ignorable="w14 w15 w16se w16cid w16 w16cex w16sdtdh wp14">
   <w:footnote w:type="separator" w:id="-1">
     <w:p>
       <w:r>
@@ -10981,7 +10693,7 @@
 </file>
 
 <file path=word/header1.xml><?xml version="1.0" encoding="utf-8"?>
-<w:hdr xmlns:wpc="http://schemas.microsoft.com/office/word/2010/wordprocessingCanvas" xmlns:cx="http://schemas.microsoft.com/office/drawing/2014/chartex" xmlns:mc="http://schemas.openxmlformats.org/markup-compatibility/2006" xmlns:o="urn:schemas-microsoft-com:office:office" xmlns:r="http://schemas.openxmlformats.org/officeDocument/2006/relationships" xmlns:m="http://schemas.openxmlformats.org/officeDocument/2006/math" xmlns:v="urn:schemas-microsoft-com:vml" xmlns:wp14="http://schemas.microsoft.com/office/word/2010/wordprocessingDrawing" xmlns:wp="http://schemas.openxmlformats.org/drawingml/2006/wordprocessingDrawing" xmlns:w10="urn:schemas-microsoft-com:office:word" xmlns:w="http://schemas.openxmlformats.org/wordprocessingml/2006/main" xmlns:w14="http://schemas.microsoft.com/office/word/2010/wordml" xmlns:w15="http://schemas.microsoft.com/office/word/2012/wordml" xmlns:w16se="http://schemas.microsoft.com/office/word/2015/wordml/symex" xmlns:wpg="http://schemas.microsoft.com/office/word/2010/wordprocessingGroup" xmlns:wpi="http://schemas.microsoft.com/office/word/2010/wordprocessingInk" xmlns:wne="http://schemas.microsoft.com/office/word/2006/wordml" xmlns:wps="http://schemas.microsoft.com/office/word/2010/wordprocessingShape" mc:Ignorable="w14 w15 w16se wp14">
+<w:hdr xmlns:wpc="http://schemas.microsoft.com/office/word/2010/wordprocessingCanvas" xmlns:cx="http://schemas.microsoft.com/office/drawing/2014/chartex" xmlns:cx1="http://schemas.microsoft.com/office/drawing/2015/9/8/chartex" xmlns:cx2="http://schemas.microsoft.com/office/drawing/2015/10/21/chartex" xmlns:cx3="http://schemas.microsoft.com/office/drawing/2016/5/9/chartex" xmlns:cx4="http://schemas.microsoft.com/office/drawing/2016/5/10/chartex" xmlns:cx5="http://schemas.microsoft.com/office/drawing/2016/5/11/chartex" xmlns:cx6="http://schemas.microsoft.com/office/drawing/2016/5/12/chartex" xmlns:cx7="http://schemas.microsoft.com/office/drawing/2016/5/13/chartex" xmlns:cx8="http://schemas.microsoft.com/office/drawing/2016/5/14/chartex" xmlns:mc="http://schemas.openxmlformats.org/markup-compatibility/2006" xmlns:aink="http://schemas.microsoft.com/office/drawing/2016/ink" xmlns:am3d="http://schemas.microsoft.com/office/drawing/2017/model3d" xmlns:o="urn:schemas-microsoft-com:office:office" xmlns:r="http://schemas.openxmlformats.org/officeDocument/2006/relationships" xmlns:m="http://schemas.openxmlformats.org/officeDocument/2006/math" xmlns:v="urn:schemas-microsoft-com:vml" xmlns:wp14="http://schemas.microsoft.com/office/word/2010/wordprocessingDrawing" xmlns:wp="http://schemas.openxmlformats.org/drawingml/2006/wordprocessingDrawing" xmlns:w10="urn:schemas-microsoft-com:office:word" xmlns:w="http://schemas.openxmlformats.org/wordprocessingml/2006/main" xmlns:w14="http://schemas.microsoft.com/office/word/2010/wordml" xmlns:w15="http://schemas.microsoft.com/office/word/2012/wordml" xmlns:w16cex="http://schemas.microsoft.com/office/word/2018/wordml/cex" xmlns:w16cid="http://schemas.microsoft.com/office/word/2016/wordml/cid" xmlns:w16="http://schemas.microsoft.com/office/word/2018/wordml" xmlns:w16sdtdh="http://schemas.microsoft.com/office/word/2020/wordml/sdtdatahash" xmlns:w16se="http://schemas.microsoft.com/office/word/2015/wordml/symex" xmlns:wpg="http://schemas.microsoft.com/office/word/2010/wordprocessingGroup" xmlns:wpi="http://schemas.microsoft.com/office/word/2010/wordprocessingInk" xmlns:wne="http://schemas.microsoft.com/office/word/2006/wordml" xmlns:wps="http://schemas.microsoft.com/office/word/2010/wordprocessingShape" mc:Ignorable="w14 w15 w16se w16cid w16 w16cex w16sdtdh wp14">
   <w:p>
     <w:pPr>
       <w:pStyle w:val="Header"/>
@@ -10996,7 +10708,7 @@
 </file>
 
 <file path=word/header2.xml><?xml version="1.0" encoding="utf-8"?>
-<w:hdr xmlns:wpc="http://schemas.microsoft.com/office/word/2010/wordprocessingCanvas" xmlns:cx="http://schemas.microsoft.com/office/drawing/2014/chartex" xmlns:mc="http://schemas.openxmlformats.org/markup-compatibility/2006" xmlns:o="urn:schemas-microsoft-com:office:office" xmlns:r="http://schemas.openxmlformats.org/officeDocument/2006/relationships" xmlns:m="http://schemas.openxmlformats.org/officeDocument/2006/math" xmlns:v="urn:schemas-microsoft-com:vml" xmlns:wp14="http://schemas.microsoft.com/office/word/2010/wordprocessingDrawing" xmlns:wp="http://schemas.openxmlformats.org/drawingml/2006/wordprocessingDrawing" xmlns:w10="urn:schemas-microsoft-com:office:word" xmlns:w="http://schemas.openxmlformats.org/wordprocessingml/2006/main" xmlns:w14="http://schemas.microsoft.com/office/word/2010/wordml" xmlns:w15="http://schemas.microsoft.com/office/word/2012/wordml" xmlns:w16se="http://schemas.microsoft.com/office/word/2015/wordml/symex" xmlns:wpg="http://schemas.microsoft.com/office/word/2010/wordprocessingGroup" xmlns:wpi="http://schemas.microsoft.com/office/word/2010/wordprocessingInk" xmlns:wne="http://schemas.microsoft.com/office/word/2006/wordml" xmlns:wps="http://schemas.microsoft.com/office/word/2010/wordprocessingShape" mc:Ignorable="w14 w15 w16se wp14">
+<w:hdr xmlns:wpc="http://schemas.microsoft.com/office/word/2010/wordprocessingCanvas" xmlns:cx="http://schemas.microsoft.com/office/drawing/2014/chartex" xmlns:cx1="http://schemas.microsoft.com/office/drawing/2015/9/8/chartex" xmlns:cx2="http://schemas.microsoft.com/office/drawing/2015/10/21/chartex" xmlns:cx3="http://schemas.microsoft.com/office/drawing/2016/5/9/chartex" xmlns:cx4="http://schemas.microsoft.com/office/drawing/2016/5/10/chartex" xmlns:cx5="http://schemas.microsoft.com/office/drawing/2016/5/11/chartex" xmlns:cx6="http://schemas.microsoft.com/office/drawing/2016/5/12/chartex" xmlns:cx7="http://schemas.microsoft.com/office/drawing/2016/5/13/chartex" xmlns:cx8="http://schemas.microsoft.com/office/drawing/2016/5/14/chartex" xmlns:mc="http://schemas.openxmlformats.org/markup-compatibility/2006" xmlns:aink="http://schemas.microsoft.com/office/drawing/2016/ink" xmlns:am3d="http://schemas.microsoft.com/office/drawing/2017/model3d" xmlns:o="urn:schemas-microsoft-com:office:office" xmlns:r="http://schemas.openxmlformats.org/officeDocument/2006/relationships" xmlns:m="http://schemas.openxmlformats.org/officeDocument/2006/math" xmlns:v="urn:schemas-microsoft-com:vml" xmlns:wp14="http://schemas.microsoft.com/office/word/2010/wordprocessingDrawing" xmlns:wp="http://schemas.openxmlformats.org/drawingml/2006/wordprocessingDrawing" xmlns:w10="urn:schemas-microsoft-com:office:word" xmlns:w="http://schemas.openxmlformats.org/wordprocessingml/2006/main" xmlns:w14="http://schemas.microsoft.com/office/word/2010/wordml" xmlns:w15="http://schemas.microsoft.com/office/word/2012/wordml" xmlns:w16cex="http://schemas.microsoft.com/office/word/2018/wordml/cex" xmlns:w16cid="http://schemas.microsoft.com/office/word/2016/wordml/cid" xmlns:w16="http://schemas.microsoft.com/office/word/2018/wordml" xmlns:w16sdtdh="http://schemas.microsoft.com/office/word/2020/wordml/sdtdatahash" xmlns:w16se="http://schemas.microsoft.com/office/word/2015/wordml/symex" xmlns:wpg="http://schemas.microsoft.com/office/word/2010/wordprocessingGroup" xmlns:wpi="http://schemas.microsoft.com/office/word/2010/wordprocessingInk" xmlns:wne="http://schemas.microsoft.com/office/word/2006/wordml" xmlns:wps="http://schemas.microsoft.com/office/word/2010/wordprocessingShape" mc:Ignorable="w14 w15 w16se w16cid w16 w16cex w16sdtdh wp14">
   <w:p>
     <w:pPr>
       <w:pStyle w:val="Header"/>
@@ -11011,7 +10723,7 @@
 </file>
 
 <file path=word/numbering.xml><?xml version="1.0" encoding="utf-8"?>
-<w:numbering xmlns:wpc="http://schemas.microsoft.com/office/word/2010/wordprocessingCanvas" xmlns:cx="http://schemas.microsoft.com/office/drawing/2014/chartex" xmlns:mc="http://schemas.openxmlformats.org/markup-compatibility/2006" xmlns:o="urn:schemas-microsoft-com:office:office" xmlns:r="http://schemas.openxmlformats.org/officeDocument/2006/relationships" xmlns:m="http://schemas.openxmlformats.org/officeDocument/2006/math" xmlns:v="urn:schemas-microsoft-com:vml" xmlns:wp14="http://schemas.microsoft.com/office/word/2010/wordprocessingDrawing" xmlns:wp="http://schemas.openxmlformats.org/drawingml/2006/wordprocessingDrawing" xmlns:w10="urn:schemas-microsoft-com:office:word" xmlns:w="http://schemas.openxmlformats.org/wordprocessingml/2006/main" xmlns:w14="http://schemas.microsoft.com/office/word/2010/wordml" xmlns:w15="http://schemas.microsoft.com/office/word/2012/wordml" xmlns:w16se="http://schemas.microsoft.com/office/word/2015/wordml/symex" xmlns:wpg="http://schemas.microsoft.com/office/word/2010/wordprocessingGroup" xmlns:wpi="http://schemas.microsoft.com/office/word/2010/wordprocessingInk" xmlns:wne="http://schemas.microsoft.com/office/word/2006/wordml" xmlns:wps="http://schemas.microsoft.com/office/word/2010/wordprocessingShape" mc:Ignorable="w14 w15 w16se wp14">
+<w:numbering xmlns:wpc="http://schemas.microsoft.com/office/word/2010/wordprocessingCanvas" xmlns:cx="http://schemas.microsoft.com/office/drawing/2014/chartex" xmlns:cx1="http://schemas.microsoft.com/office/drawing/2015/9/8/chartex" xmlns:cx2="http://schemas.microsoft.com/office/drawing/2015/10/21/chartex" xmlns:cx3="http://schemas.microsoft.com/office/drawing/2016/5/9/chartex" xmlns:cx4="http://schemas.microsoft.com/office/drawing/2016/5/10/chartex" xmlns:cx5="http://schemas.microsoft.com/office/drawing/2016/5/11/chartex" xmlns:cx6="http://schemas.microsoft.com/office/drawing/2016/5/12/chartex" xmlns:cx7="http://schemas.microsoft.com/office/drawing/2016/5/13/chartex" xmlns:cx8="http://schemas.microsoft.com/office/drawing/2016/5/14/chartex" xmlns:mc="http://schemas.openxmlformats.org/markup-compatibility/2006" xmlns:aink="http://schemas.microsoft.com/office/drawing/2016/ink" xmlns:am3d="http://schemas.microsoft.com/office/drawing/2017/model3d" xmlns:o="urn:schemas-microsoft-com:office:office" xmlns:r="http://schemas.openxmlformats.org/officeDocument/2006/relationships" xmlns:m="http://schemas.openxmlformats.org/officeDocument/2006/math" xmlns:v="urn:schemas-microsoft-com:vml" xmlns:wp14="http://schemas.microsoft.com/office/word/2010/wordprocessingDrawing" xmlns:wp="http://schemas.openxmlformats.org/drawingml/2006/wordprocessingDrawing" xmlns:w10="urn:schemas-microsoft-com:office:word" xmlns:w="http://schemas.openxmlformats.org/wordprocessingml/2006/main" xmlns:w14="http://schemas.microsoft.com/office/word/2010/wordml" xmlns:w15="http://schemas.microsoft.com/office/word/2012/wordml" xmlns:w16cex="http://schemas.microsoft.com/office/word/2018/wordml/cex" xmlns:w16cid="http://schemas.microsoft.com/office/word/2016/wordml/cid" xmlns:w16="http://schemas.microsoft.com/office/word/2018/wordml" xmlns:w16sdtdh="http://schemas.microsoft.com/office/word/2020/wordml/sdtdatahash" xmlns:w16se="http://schemas.microsoft.com/office/word/2015/wordml/symex" xmlns:wpg="http://schemas.microsoft.com/office/word/2010/wordprocessingGroup" xmlns:wpi="http://schemas.microsoft.com/office/word/2010/wordprocessingInk" xmlns:wne="http://schemas.microsoft.com/office/word/2006/wordml" xmlns:wps="http://schemas.microsoft.com/office/word/2010/wordprocessingShape" mc:Ignorable="w14 w15 w16se w16cid w16 w16cex w16sdtdh wp14">
   <w:abstractNum w:abstractNumId="0" w15:restartNumberingAfterBreak="0">
     <w:nsid w:val="B9B9F29C"/>
     <w:multiLevelType w:val="multilevel"/>
@@ -13346,7 +13058,7 @@
 </file>
 
 <file path=word/styles.xml><?xml version="1.0" encoding="utf-8"?>
-<w:styles xmlns:mc="http://schemas.openxmlformats.org/markup-compatibility/2006" xmlns:r="http://schemas.openxmlformats.org/officeDocument/2006/relationships" xmlns:w="http://schemas.openxmlformats.org/wordprocessingml/2006/main" xmlns:w14="http://schemas.microsoft.com/office/word/2010/wordml" xmlns:w15="http://schemas.microsoft.com/office/word/2012/wordml" xmlns:w16se="http://schemas.microsoft.com/office/word/2015/wordml/symex" mc:Ignorable="w14 w15 w16se">
+<w:styles xmlns:mc="http://schemas.openxmlformats.org/markup-compatibility/2006" xmlns:r="http://schemas.openxmlformats.org/officeDocument/2006/relationships" xmlns:w="http://schemas.openxmlformats.org/wordprocessingml/2006/main" xmlns:w14="http://schemas.microsoft.com/office/word/2010/wordml" xmlns:w15="http://schemas.microsoft.com/office/word/2012/wordml" xmlns:w16cex="http://schemas.microsoft.com/office/word/2018/wordml/cex" xmlns:w16cid="http://schemas.microsoft.com/office/word/2016/wordml/cid" xmlns:w16="http://schemas.microsoft.com/office/word/2018/wordml" xmlns:w16sdtdh="http://schemas.microsoft.com/office/word/2020/wordml/sdtdatahash" xmlns:w16se="http://schemas.microsoft.com/office/word/2015/wordml/symex" mc:Ignorable="w14 w15 w16se w16cid w16 w16cex w16sdtdh">
   <w:docDefaults>
     <w:rPrDefault>
       <w:rPr>
@@ -13356,7 +13068,7 @@
     </w:rPrDefault>
     <w:pPrDefault/>
   </w:docDefaults>
-  <w:latentStyles w:defLockedState="0" w:defUIPriority="0" w:defSemiHidden="0" w:defUnhideWhenUsed="0" w:defQFormat="0" w:count="371">
+  <w:latentStyles w:defLockedState="0" w:defUIPriority="0" w:defSemiHidden="0" w:defUnhideWhenUsed="0" w:defQFormat="0" w:count="376">
     <w:lsdException w:name="Normal" w:qFormat="1"/>
     <w:lsdException w:name="heading 1" w:uiPriority="9" w:qFormat="1"/>
     <w:lsdException w:name="heading 2" w:uiPriority="9" w:qFormat="1"/>
@@ -13382,7 +13094,9 @@
     <w:lsdException w:name="HTML Top of Form" w:semiHidden="1" w:uiPriority="99" w:unhideWhenUsed="1"/>
     <w:lsdException w:name="HTML Bottom of Form" w:semiHidden="1" w:uiPriority="99" w:unhideWhenUsed="1"/>
     <w:lsdException w:name="Normal (Web)" w:uiPriority="99" w:unhideWhenUsed="1"/>
-    <w:lsdException w:name="Normal Table" w:semiHidden="1" w:uiPriority="99" w:unhideWhenUsed="1"/>
+    <w:lsdException w:name="HTML Keyboard" w:semiHidden="1" w:unhideWhenUsed="1"/>
+    <w:lsdException w:name="Normal Table" w:uiPriority="99"/>
+    <w:lsdException w:name="annotation subject" w:semiHidden="1" w:unhideWhenUsed="1"/>
     <w:lsdException w:name="No List" w:semiHidden="1" w:uiPriority="99" w:unhideWhenUsed="1"/>
     <w:lsdException w:name="Outline List 1" w:semiHidden="1" w:uiPriority="99" w:unhideWhenUsed="1"/>
     <w:lsdException w:name="Outline List 2" w:semiHidden="1" w:uiPriority="99" w:unhideWhenUsed="1"/>
@@ -13424,11 +13138,9 @@
     <w:lsdException w:name="Table Contemporary" w:semiHidden="1" w:unhideWhenUsed="1"/>
     <w:lsdException w:name="Table Elegant" w:semiHidden="1" w:unhideWhenUsed="1"/>
     <w:lsdException w:name="Table Professional" w:semiHidden="1" w:unhideWhenUsed="1"/>
-    <w:lsdException w:name="Table Subtle 1" w:semiHidden="1" w:unhideWhenUsed="1"/>
     <w:lsdException w:name="Table Subtle 2" w:semiHidden="1" w:unhideWhenUsed="1"/>
     <w:lsdException w:name="Table Web 1" w:semiHidden="1" w:unhideWhenUsed="1"/>
-    <w:lsdException w:name="Table Web 2" w:semiHidden="1" w:unhideWhenUsed="1"/>
-    <w:lsdException w:name="Table Web 3" w:semiHidden="1" w:unhideWhenUsed="1"/>
+    <w:lsdException w:name="Balloon Text" w:semiHidden="1" w:unhideWhenUsed="1"/>
     <w:lsdException w:name="Table Theme" w:semiHidden="1" w:unhideWhenUsed="1"/>
     <w:lsdException w:name="Placeholder Text" w:semiHidden="1" w:uiPriority="99" w:unhideWhenUsed="1"/>
     <w:lsdException w:name="No Spacing" w:semiHidden="1" w:uiPriority="99" w:unhideWhenUsed="1"/>
@@ -13645,6 +13357,11 @@
     <w:lsdException w:name="List Table 5 Dark Accent 6" w:uiPriority="50"/>
     <w:lsdException w:name="List Table 6 Colorful Accent 6" w:uiPriority="51"/>
     <w:lsdException w:name="List Table 7 Colorful Accent 6" w:uiPriority="52"/>
+    <w:lsdException w:name="Mention" w:semiHidden="1" w:uiPriority="99" w:unhideWhenUsed="1"/>
+    <w:lsdException w:name="Smart Hyperlink" w:semiHidden="1" w:uiPriority="99" w:unhideWhenUsed="1"/>
+    <w:lsdException w:name="Hashtag" w:semiHidden="1" w:uiPriority="99" w:unhideWhenUsed="1"/>
+    <w:lsdException w:name="Unresolved Mention" w:semiHidden="1" w:uiPriority="99" w:unhideWhenUsed="1"/>
+    <w:lsdException w:name="Smart Link" w:semiHidden="1" w:uiPriority="99" w:unhideWhenUsed="1"/>
   </w:latentStyles>
   <w:style w:type="paragraph" w:default="1" w:styleId="Normal">
     <w:name w:val="Normal"/>
@@ -14461,8 +14178,8 @@
       <w:szCs w:val="18"/>
     </w:rPr>
   </w:style>
-  <w:style w:type="character" w:customStyle="1" w:styleId="UnresolvedMention">
-    <w:name w:val="Unresolved Mention"/>
+  <w:style w:type="character" w:customStyle="1" w:styleId="UnresolvedMention1">
+    <w:name w:val="Unresolved Mention1"/>
     <w:basedOn w:val="DefaultParagraphFont"/>
     <w:uiPriority w:val="99"/>
     <w:semiHidden/>
@@ -14745,6 +14462,10 @@
 </file>
 
 <file path=customXml/item1.xml><?xml version="1.0" encoding="utf-8"?>
+<b:Sources xmlns:b="http://schemas.openxmlformats.org/officeDocument/2006/bibliography" xmlns="http://schemas.openxmlformats.org/officeDocument/2006/bibliography" SelectedStyle="\APA.XSL" StyleName="APA"/>
+</file>
+
+<file path=customXml/item2.xml><?xml version="1.0" encoding="utf-8"?>
 <s:customData xmlns="http://www.wps.cn/officeDocument/2013/wpsCustomData" xmlns:s="http://www.wps.cn/officeDocument/2013/wpsCustomData">
   <customSectProps>
     <customSectPr/>
@@ -14755,22 +14476,18 @@
 </s:customData>
 </file>
 
-<file path=customXml/item2.xml><?xml version="1.0" encoding="utf-8"?>
-<b:Sources xmlns:b="http://schemas.openxmlformats.org/officeDocument/2006/bibliography" xmlns="http://schemas.openxmlformats.org/officeDocument/2006/bibliography" SelectedStyle="\APA.XSL" StyleName="APA"/>
+<file path=customXml/itemProps1.xml><?xml version="1.0" encoding="utf-8"?>
+<ds:datastoreItem xmlns:ds="http://schemas.openxmlformats.org/officeDocument/2006/customXml" ds:itemID="{8AF81E76-205C-43BB-AC47-D4B58DA3FD0D}">
+  <ds:schemaRefs>
+    <ds:schemaRef ds:uri="http://schemas.openxmlformats.org/officeDocument/2006/bibliography"/>
+  </ds:schemaRefs>
+</ds:datastoreItem>
 </file>
 
-<file path=customXml/itemProps1.xml><?xml version="1.0" encoding="utf-8"?>
+<file path=customXml/itemProps2.xml><?xml version="1.0" encoding="utf-8"?>
 <ds:datastoreItem xmlns:ds="http://schemas.openxmlformats.org/officeDocument/2006/customXml" ds:itemID="{B1977F7D-205B-4081-913C-38D41E755F92}">
   <ds:schemaRefs>
     <ds:schemaRef ds:uri="http://www.wps.cn/officeDocument/2013/wpsCustomData"/>
   </ds:schemaRefs>
 </ds:datastoreItem>
-</file>
-
-<file path=customXml/itemProps2.xml><?xml version="1.0" encoding="utf-8"?>
-<ds:datastoreItem xmlns:ds="http://schemas.openxmlformats.org/officeDocument/2006/customXml" ds:itemID="{8AF81E76-205C-43BB-AC47-D4B58DA3FD0D}">
-  <ds:schemaRefs>
-    <ds:schemaRef ds:uri="http://schemas.openxmlformats.org/officeDocument/2006/bibliography"/>
-  </ds:schemaRefs>
-</ds:datastoreItem>
 </file>
</xml_diff>

<commit_message>
sửa word lại chút
</commit_message>
<xml_diff>
--- a/BIGDATA_SleepHeathy_and_LifeStyle.docx
+++ b/BIGDATA_SleepHeathy_and_LifeStyle.docx
@@ -1,6 +1,6 @@
 
 <file path=word/document.xml><?xml version="1.0" encoding="utf-8"?>
-<w:document xmlns:wpc="http://schemas.microsoft.com/office/word/2010/wordprocessingCanvas" xmlns:cx="http://schemas.microsoft.com/office/drawing/2014/chartex" xmlns:cx1="http://schemas.microsoft.com/office/drawing/2015/9/8/chartex" xmlns:cx2="http://schemas.microsoft.com/office/drawing/2015/10/21/chartex" xmlns:cx3="http://schemas.microsoft.com/office/drawing/2016/5/9/chartex" xmlns:cx4="http://schemas.microsoft.com/office/drawing/2016/5/10/chartex" xmlns:cx5="http://schemas.microsoft.com/office/drawing/2016/5/11/chartex" xmlns:cx6="http://schemas.microsoft.com/office/drawing/2016/5/12/chartex" xmlns:cx7="http://schemas.microsoft.com/office/drawing/2016/5/13/chartex" xmlns:cx8="http://schemas.microsoft.com/office/drawing/2016/5/14/chartex" xmlns:mc="http://schemas.openxmlformats.org/markup-compatibility/2006" xmlns:aink="http://schemas.microsoft.com/office/drawing/2016/ink" xmlns:am3d="http://schemas.microsoft.com/office/drawing/2017/model3d" xmlns:o="urn:schemas-microsoft-com:office:office" xmlns:r="http://schemas.openxmlformats.org/officeDocument/2006/relationships" xmlns:m="http://schemas.openxmlformats.org/officeDocument/2006/math" xmlns:v="urn:schemas-microsoft-com:vml" xmlns:wp14="http://schemas.microsoft.com/office/word/2010/wordprocessingDrawing" xmlns:wp="http://schemas.openxmlformats.org/drawingml/2006/wordprocessingDrawing" xmlns:w10="urn:schemas-microsoft-com:office:word" xmlns:w="http://schemas.openxmlformats.org/wordprocessingml/2006/main" xmlns:w14="http://schemas.microsoft.com/office/word/2010/wordml" xmlns:w15="http://schemas.microsoft.com/office/word/2012/wordml" xmlns:w16cex="http://schemas.microsoft.com/office/word/2018/wordml/cex" xmlns:w16cid="http://schemas.microsoft.com/office/word/2016/wordml/cid" xmlns:w16="http://schemas.microsoft.com/office/word/2018/wordml" xmlns:w16sdtdh="http://schemas.microsoft.com/office/word/2020/wordml/sdtdatahash" xmlns:w16se="http://schemas.microsoft.com/office/word/2015/wordml/symex" xmlns:wpg="http://schemas.microsoft.com/office/word/2010/wordprocessingGroup" xmlns:wpi="http://schemas.microsoft.com/office/word/2010/wordprocessingInk" xmlns:wne="http://schemas.microsoft.com/office/word/2006/wordml" xmlns:wps="http://schemas.microsoft.com/office/word/2010/wordprocessingShape" mc:Ignorable="w14 w15 w16se w16cid w16 w16cex w16sdtdh wp14">
+<w:document xmlns:wpc="http://schemas.microsoft.com/office/word/2010/wordprocessingCanvas" xmlns:cx="http://schemas.microsoft.com/office/drawing/2014/chartex" xmlns:cx1="http://schemas.microsoft.com/office/drawing/2015/9/8/chartex" xmlns:cx2="http://schemas.microsoft.com/office/drawing/2015/10/21/chartex" xmlns:cx3="http://schemas.microsoft.com/office/drawing/2016/5/9/chartex" xmlns:cx4="http://schemas.microsoft.com/office/drawing/2016/5/10/chartex" xmlns:cx5="http://schemas.microsoft.com/office/drawing/2016/5/11/chartex" xmlns:cx6="http://schemas.microsoft.com/office/drawing/2016/5/12/chartex" xmlns:cx7="http://schemas.microsoft.com/office/drawing/2016/5/13/chartex" xmlns:cx8="http://schemas.microsoft.com/office/drawing/2016/5/14/chartex" xmlns:mc="http://schemas.openxmlformats.org/markup-compatibility/2006" xmlns:aink="http://schemas.microsoft.com/office/drawing/2016/ink" xmlns:am3d="http://schemas.microsoft.com/office/drawing/2017/model3d" xmlns:o="urn:schemas-microsoft-com:office:office" xmlns:oel="http://schemas.microsoft.com/office/2019/extlst" xmlns:r="http://schemas.openxmlformats.org/officeDocument/2006/relationships" xmlns:m="http://schemas.openxmlformats.org/officeDocument/2006/math" xmlns:v="urn:schemas-microsoft-com:vml" xmlns:wp14="http://schemas.microsoft.com/office/word/2010/wordprocessingDrawing" xmlns:wp="http://schemas.openxmlformats.org/drawingml/2006/wordprocessingDrawing" xmlns:w10="urn:schemas-microsoft-com:office:word" xmlns:w="http://schemas.openxmlformats.org/wordprocessingml/2006/main" xmlns:w14="http://schemas.microsoft.com/office/word/2010/wordml" xmlns:w15="http://schemas.microsoft.com/office/word/2012/wordml" xmlns:w16cex="http://schemas.microsoft.com/office/word/2018/wordml/cex" xmlns:w16cid="http://schemas.microsoft.com/office/word/2016/wordml/cid" xmlns:w16="http://schemas.microsoft.com/office/word/2018/wordml" xmlns:w16du="http://schemas.microsoft.com/office/word/2023/wordml/word16du" xmlns:w16sdtdh="http://schemas.microsoft.com/office/word/2020/wordml/sdtdatahash" xmlns:w16se="http://schemas.microsoft.com/office/word/2015/wordml/symex" xmlns:wpg="http://schemas.microsoft.com/office/word/2010/wordprocessingGroup" xmlns:wpi="http://schemas.microsoft.com/office/word/2010/wordprocessingInk" xmlns:wne="http://schemas.microsoft.com/office/word/2006/wordml" xmlns:wps="http://schemas.microsoft.com/office/word/2010/wordprocessingShape" mc:Ignorable="w14 w15 w16se w16cid w16 w16cex w16sdtdh w16du wp14">
   <w:body>
     <w:p>
       <w:pPr>
@@ -40,7 +40,7 @@
         <mc:AlternateContent>
           <mc:Choice Requires="wpg">
             <w:drawing>
-              <wp:anchor distT="0" distB="0" distL="114300" distR="114300" simplePos="0" relativeHeight="251659264" behindDoc="1" locked="0" layoutInCell="1" allowOverlap="1" wp14:anchorId="5A3D2079" wp14:editId="2577035A">
+              <wp:anchor distT="0" distB="0" distL="114300" distR="114300" simplePos="0" relativeHeight="251659264" behindDoc="1" locked="0" layoutInCell="1" allowOverlap="1" wp14:anchorId="5A3D2079" wp14:editId="46E5B3D2">
                 <wp:simplePos x="0" y="0"/>
                 <wp:positionH relativeFrom="column">
                   <wp:posOffset>-103505</wp:posOffset>
@@ -299,7 +299,7 @@
               </wp:anchor>
             </w:drawing>
           </mc:Choice>
-          <mc:Fallback xmlns:w16du="http://schemas.microsoft.com/office/word/2023/wordml/word16du" xmlns:oel="http://schemas.microsoft.com/office/2019/extlst">
+          <mc:Fallback>
             <w:pict>
               <v:group w14:anchorId="1AF80BBC" id="Group 16" o:spid="_x0000_s1026" style="position:absolute;margin-left:-8.15pt;margin-top:-24.8pt;width:495pt;height:756pt;z-index:-251657216" coordorigin="720,900" coordsize="10620,14940" o:gfxdata="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">
                 <v:shapetype id="_x0000_t75" coordsize="21600,21600" o:spt="75" o:preferrelative="t" path="m@4@5l@4@11@9@11@9@5xe" filled="f" stroked="f">
@@ -6410,7 +6410,19 @@
         <w:rPr>
           <w:lang w:val="vi-VN"/>
         </w:rPr>
-        <w:t xml:space="preserve"> Thu thập dữ liệu về giấc ngủ từ nhiều nguồn khác nhau, bao gồm các thiết bị đeo thông minh, ứng dụng di động, và các nghiên cứu khoa học. Xử lý và tiền xử lý dữ liệu để đảm bảo chất lượng và tính nhất quán cho quá trình phân tích.</w:t>
+        <w:t xml:space="preserve"> Thu thập dữ liệu về giấc ngủ từ nhiều nguồn khác nhau, bao gồm các </w:t>
+      </w:r>
+      <w:r>
+        <w:rPr>
+          <w:lang w:val="vi-VN"/>
+        </w:rPr>
+        <w:t>cuộc khảo sát về sức khỏe giấc ngủ ở các bệnh viện lớn</w:t>
+      </w:r>
+      <w:r>
+        <w:rPr>
+          <w:lang w:val="vi-VN"/>
+        </w:rPr>
+        <w:t>, ứng dụng di động, và các nghiên cứu khoa học. Xử lý và tiền xử lý dữ liệu để đảm bảo chất lượng và tính nhất quán cho quá trình phân tích.</w:t>
       </w:r>
     </w:p>
     <w:p>
@@ -6992,7 +7004,16 @@
         <w:t xml:space="preserve"> Hiển thị kết quả phân tích sức khỏe giấc ngủ một cách trực quan và dễ hiểu cho người dùng, giúp họ nắm bắt thông tin một cách dễ dàng.</w:t>
       </w:r>
     </w:p>
-    <w:p/>
+    <w:p>
+      <w:pPr>
+        <w:tabs>
+          <w:tab w:val="left" w:pos="2705"/>
+        </w:tabs>
+      </w:pPr>
+      <w:r>
+        <w:tab/>
+      </w:r>
+    </w:p>
     <w:p>
       <w:pPr>
         <w:pStyle w:val="Heading2"/>
@@ -7562,7 +7583,6 @@
           <w:rFonts w:asciiTheme="majorHAnsi" w:eastAsia="Times New Roman" w:hAnsiTheme="majorHAnsi" w:cstheme="majorHAnsi"/>
           <w:sz w:val="26"/>
           <w:szCs w:val="26"/>
-          <w:lang w:val="vi-VN"/>
         </w:rPr>
       </w:pPr>
       <w:r>
@@ -7585,6 +7605,26 @@
         </w:rPr>
         <w:t xml:space="preserve"> Sử dụng để xây dựng và huấn luyện mô hình dự đoán giấc ngủ dựa trên dữ liệu đã xử lý.</w:t>
       </w:r>
+    </w:p>
+    <w:p>
+      <w:pPr>
+        <w:rPr>
+          <w:rFonts w:asciiTheme="majorHAnsi" w:eastAsia="Times New Roman" w:hAnsiTheme="majorHAnsi" w:cstheme="majorHAnsi"/>
+          <w:b/>
+          <w:bCs/>
+          <w:sz w:val="26"/>
+          <w:szCs w:val="26"/>
+        </w:rPr>
+      </w:pPr>
+    </w:p>
+    <w:p>
+      <w:pPr>
+        <w:rPr>
+          <w:rFonts w:asciiTheme="majorHAnsi" w:eastAsia="Times New Roman" w:hAnsiTheme="majorHAnsi" w:cstheme="majorHAnsi"/>
+          <w:sz w:val="26"/>
+          <w:szCs w:val="26"/>
+        </w:rPr>
+      </w:pPr>
     </w:p>
     <w:p>
       <w:pPr>
@@ -10536,7 +10576,7 @@
 </file>
 
 <file path=word/endnotes.xml><?xml version="1.0" encoding="utf-8"?>
-<w:endnotes xmlns:wpc="http://schemas.microsoft.com/office/word/2010/wordprocessingCanvas" xmlns:cx="http://schemas.microsoft.com/office/drawing/2014/chartex" xmlns:cx1="http://schemas.microsoft.com/office/drawing/2015/9/8/chartex" xmlns:cx2="http://schemas.microsoft.com/office/drawing/2015/10/21/chartex" xmlns:cx3="http://schemas.microsoft.com/office/drawing/2016/5/9/chartex" xmlns:cx4="http://schemas.microsoft.com/office/drawing/2016/5/10/chartex" xmlns:cx5="http://schemas.microsoft.com/office/drawing/2016/5/11/chartex" xmlns:cx6="http://schemas.microsoft.com/office/drawing/2016/5/12/chartex" xmlns:cx7="http://schemas.microsoft.com/office/drawing/2016/5/13/chartex" xmlns:cx8="http://schemas.microsoft.com/office/drawing/2016/5/14/chartex" xmlns:mc="http://schemas.openxmlformats.org/markup-compatibility/2006" xmlns:aink="http://schemas.microsoft.com/office/drawing/2016/ink" xmlns:am3d="http://schemas.microsoft.com/office/drawing/2017/model3d" xmlns:o="urn:schemas-microsoft-com:office:office" xmlns:r="http://schemas.openxmlformats.org/officeDocument/2006/relationships" xmlns:m="http://schemas.openxmlformats.org/officeDocument/2006/math" xmlns:v="urn:schemas-microsoft-com:vml" xmlns:wp14="http://schemas.microsoft.com/office/word/2010/wordprocessingDrawing" xmlns:wp="http://schemas.openxmlformats.org/drawingml/2006/wordprocessingDrawing" xmlns:w10="urn:schemas-microsoft-com:office:word" xmlns:w="http://schemas.openxmlformats.org/wordprocessingml/2006/main" xmlns:w14="http://schemas.microsoft.com/office/word/2010/wordml" xmlns:w15="http://schemas.microsoft.com/office/word/2012/wordml" xmlns:w16cex="http://schemas.microsoft.com/office/word/2018/wordml/cex" xmlns:w16cid="http://schemas.microsoft.com/office/word/2016/wordml/cid" xmlns:w16="http://schemas.microsoft.com/office/word/2018/wordml" xmlns:w16sdtdh="http://schemas.microsoft.com/office/word/2020/wordml/sdtdatahash" xmlns:w16se="http://schemas.microsoft.com/office/word/2015/wordml/symex" xmlns:wpg="http://schemas.microsoft.com/office/word/2010/wordprocessingGroup" xmlns:wpi="http://schemas.microsoft.com/office/word/2010/wordprocessingInk" xmlns:wne="http://schemas.microsoft.com/office/word/2006/wordml" xmlns:wps="http://schemas.microsoft.com/office/word/2010/wordprocessingShape" mc:Ignorable="w14 w15 w16se w16cid w16 w16cex w16sdtdh wp14">
+<w:endnotes xmlns:wpc="http://schemas.microsoft.com/office/word/2010/wordprocessingCanvas" xmlns:cx="http://schemas.microsoft.com/office/drawing/2014/chartex" xmlns:cx1="http://schemas.microsoft.com/office/drawing/2015/9/8/chartex" xmlns:cx2="http://schemas.microsoft.com/office/drawing/2015/10/21/chartex" xmlns:cx3="http://schemas.microsoft.com/office/drawing/2016/5/9/chartex" xmlns:cx4="http://schemas.microsoft.com/office/drawing/2016/5/10/chartex" xmlns:cx5="http://schemas.microsoft.com/office/drawing/2016/5/11/chartex" xmlns:cx6="http://schemas.microsoft.com/office/drawing/2016/5/12/chartex" xmlns:cx7="http://schemas.microsoft.com/office/drawing/2016/5/13/chartex" xmlns:cx8="http://schemas.microsoft.com/office/drawing/2016/5/14/chartex" xmlns:mc="http://schemas.openxmlformats.org/markup-compatibility/2006" xmlns:aink="http://schemas.microsoft.com/office/drawing/2016/ink" xmlns:am3d="http://schemas.microsoft.com/office/drawing/2017/model3d" xmlns:o="urn:schemas-microsoft-com:office:office" xmlns:oel="http://schemas.microsoft.com/office/2019/extlst" xmlns:r="http://schemas.openxmlformats.org/officeDocument/2006/relationships" xmlns:m="http://schemas.openxmlformats.org/officeDocument/2006/math" xmlns:v="urn:schemas-microsoft-com:vml" xmlns:wp14="http://schemas.microsoft.com/office/word/2010/wordprocessingDrawing" xmlns:wp="http://schemas.openxmlformats.org/drawingml/2006/wordprocessingDrawing" xmlns:w10="urn:schemas-microsoft-com:office:word" xmlns:w="http://schemas.openxmlformats.org/wordprocessingml/2006/main" xmlns:w14="http://schemas.microsoft.com/office/word/2010/wordml" xmlns:w15="http://schemas.microsoft.com/office/word/2012/wordml" xmlns:w16cex="http://schemas.microsoft.com/office/word/2018/wordml/cex" xmlns:w16cid="http://schemas.microsoft.com/office/word/2016/wordml/cid" xmlns:w16="http://schemas.microsoft.com/office/word/2018/wordml" xmlns:w16du="http://schemas.microsoft.com/office/word/2023/wordml/word16du" xmlns:w16sdtdh="http://schemas.microsoft.com/office/word/2020/wordml/sdtdatahash" xmlns:w16se="http://schemas.microsoft.com/office/word/2015/wordml/symex" xmlns:wpg="http://schemas.microsoft.com/office/word/2010/wordprocessingGroup" xmlns:wpi="http://schemas.microsoft.com/office/word/2010/wordprocessingInk" xmlns:wne="http://schemas.microsoft.com/office/word/2006/wordml" xmlns:wps="http://schemas.microsoft.com/office/word/2010/wordprocessingShape" mc:Ignorable="w14 w15 w16se w16cid w16 w16cex w16sdtdh w16du wp14">
   <w:endnote w:type="separator" w:id="-1">
     <w:p>
       <w:r>
@@ -10555,7 +10595,7 @@
 </file>
 
 <file path=word/footer1.xml><?xml version="1.0" encoding="utf-8"?>
-<w:ftr xmlns:wpc="http://schemas.microsoft.com/office/word/2010/wordprocessingCanvas" xmlns:cx="http://schemas.microsoft.com/office/drawing/2014/chartex" xmlns:cx1="http://schemas.microsoft.com/office/drawing/2015/9/8/chartex" xmlns:cx2="http://schemas.microsoft.com/office/drawing/2015/10/21/chartex" xmlns:cx3="http://schemas.microsoft.com/office/drawing/2016/5/9/chartex" xmlns:cx4="http://schemas.microsoft.com/office/drawing/2016/5/10/chartex" xmlns:cx5="http://schemas.microsoft.com/office/drawing/2016/5/11/chartex" xmlns:cx6="http://schemas.microsoft.com/office/drawing/2016/5/12/chartex" xmlns:cx7="http://schemas.microsoft.com/office/drawing/2016/5/13/chartex" xmlns:cx8="http://schemas.microsoft.com/office/drawing/2016/5/14/chartex" xmlns:mc="http://schemas.openxmlformats.org/markup-compatibility/2006" xmlns:aink="http://schemas.microsoft.com/office/drawing/2016/ink" xmlns:am3d="http://schemas.microsoft.com/office/drawing/2017/model3d" xmlns:o="urn:schemas-microsoft-com:office:office" xmlns:r="http://schemas.openxmlformats.org/officeDocument/2006/relationships" xmlns:m="http://schemas.openxmlformats.org/officeDocument/2006/math" xmlns:v="urn:schemas-microsoft-com:vml" xmlns:wp14="http://schemas.microsoft.com/office/word/2010/wordprocessingDrawing" xmlns:wp="http://schemas.openxmlformats.org/drawingml/2006/wordprocessingDrawing" xmlns:w10="urn:schemas-microsoft-com:office:word" xmlns:w="http://schemas.openxmlformats.org/wordprocessingml/2006/main" xmlns:w14="http://schemas.microsoft.com/office/word/2010/wordml" xmlns:w15="http://schemas.microsoft.com/office/word/2012/wordml" xmlns:w16cex="http://schemas.microsoft.com/office/word/2018/wordml/cex" xmlns:w16cid="http://schemas.microsoft.com/office/word/2016/wordml/cid" xmlns:w16="http://schemas.microsoft.com/office/word/2018/wordml" xmlns:w16sdtdh="http://schemas.microsoft.com/office/word/2020/wordml/sdtdatahash" xmlns:w16se="http://schemas.microsoft.com/office/word/2015/wordml/symex" xmlns:wpg="http://schemas.microsoft.com/office/word/2010/wordprocessingGroup" xmlns:wpi="http://schemas.microsoft.com/office/word/2010/wordprocessingInk" xmlns:wne="http://schemas.microsoft.com/office/word/2006/wordml" xmlns:wps="http://schemas.microsoft.com/office/word/2010/wordprocessingShape" mc:Ignorable="w14 w15 w16se w16cid w16 w16cex w16sdtdh wp14">
+<w:ftr xmlns:wpc="http://schemas.microsoft.com/office/word/2010/wordprocessingCanvas" xmlns:cx="http://schemas.microsoft.com/office/drawing/2014/chartex" xmlns:cx1="http://schemas.microsoft.com/office/drawing/2015/9/8/chartex" xmlns:cx2="http://schemas.microsoft.com/office/drawing/2015/10/21/chartex" xmlns:cx3="http://schemas.microsoft.com/office/drawing/2016/5/9/chartex" xmlns:cx4="http://schemas.microsoft.com/office/drawing/2016/5/10/chartex" xmlns:cx5="http://schemas.microsoft.com/office/drawing/2016/5/11/chartex" xmlns:cx6="http://schemas.microsoft.com/office/drawing/2016/5/12/chartex" xmlns:cx7="http://schemas.microsoft.com/office/drawing/2016/5/13/chartex" xmlns:cx8="http://schemas.microsoft.com/office/drawing/2016/5/14/chartex" xmlns:mc="http://schemas.openxmlformats.org/markup-compatibility/2006" xmlns:aink="http://schemas.microsoft.com/office/drawing/2016/ink" xmlns:am3d="http://schemas.microsoft.com/office/drawing/2017/model3d" xmlns:o="urn:schemas-microsoft-com:office:office" xmlns:oel="http://schemas.microsoft.com/office/2019/extlst" xmlns:r="http://schemas.openxmlformats.org/officeDocument/2006/relationships" xmlns:m="http://schemas.openxmlformats.org/officeDocument/2006/math" xmlns:v="urn:schemas-microsoft-com:vml" xmlns:wp14="http://schemas.microsoft.com/office/word/2010/wordprocessingDrawing" xmlns:wp="http://schemas.openxmlformats.org/drawingml/2006/wordprocessingDrawing" xmlns:w10="urn:schemas-microsoft-com:office:word" xmlns:w="http://schemas.openxmlformats.org/wordprocessingml/2006/main" xmlns:w14="http://schemas.microsoft.com/office/word/2010/wordml" xmlns:w15="http://schemas.microsoft.com/office/word/2012/wordml" xmlns:w16cex="http://schemas.microsoft.com/office/word/2018/wordml/cex" xmlns:w16cid="http://schemas.microsoft.com/office/word/2016/wordml/cid" xmlns:w16="http://schemas.microsoft.com/office/word/2018/wordml" xmlns:w16du="http://schemas.microsoft.com/office/word/2023/wordml/word16du" xmlns:w16sdtdh="http://schemas.microsoft.com/office/word/2020/wordml/sdtdatahash" xmlns:w16se="http://schemas.microsoft.com/office/word/2015/wordml/symex" xmlns:wpg="http://schemas.microsoft.com/office/word/2010/wordprocessingGroup" xmlns:wpi="http://schemas.microsoft.com/office/word/2010/wordprocessingInk" xmlns:wne="http://schemas.microsoft.com/office/word/2006/wordml" xmlns:wps="http://schemas.microsoft.com/office/word/2010/wordprocessingShape" mc:Ignorable="w14 w15 w16se w16cid w16 w16cex w16sdtdh w16du wp14">
   <w:p>
     <w:pPr>
       <w:pStyle w:val="Footer"/>
@@ -10593,7 +10633,7 @@
 </file>
 
 <file path=word/footer2.xml><?xml version="1.0" encoding="utf-8"?>
-<w:ftr xmlns:wpc="http://schemas.microsoft.com/office/word/2010/wordprocessingCanvas" xmlns:cx="http://schemas.microsoft.com/office/drawing/2014/chartex" xmlns:cx1="http://schemas.microsoft.com/office/drawing/2015/9/8/chartex" xmlns:cx2="http://schemas.microsoft.com/office/drawing/2015/10/21/chartex" xmlns:cx3="http://schemas.microsoft.com/office/drawing/2016/5/9/chartex" xmlns:cx4="http://schemas.microsoft.com/office/drawing/2016/5/10/chartex" xmlns:cx5="http://schemas.microsoft.com/office/drawing/2016/5/11/chartex" xmlns:cx6="http://schemas.microsoft.com/office/drawing/2016/5/12/chartex" xmlns:cx7="http://schemas.microsoft.com/office/drawing/2016/5/13/chartex" xmlns:cx8="http://schemas.microsoft.com/office/drawing/2016/5/14/chartex" xmlns:mc="http://schemas.openxmlformats.org/markup-compatibility/2006" xmlns:aink="http://schemas.microsoft.com/office/drawing/2016/ink" xmlns:am3d="http://schemas.microsoft.com/office/drawing/2017/model3d" xmlns:o="urn:schemas-microsoft-com:office:office" xmlns:r="http://schemas.openxmlformats.org/officeDocument/2006/relationships" xmlns:m="http://schemas.openxmlformats.org/officeDocument/2006/math" xmlns:v="urn:schemas-microsoft-com:vml" xmlns:wp14="http://schemas.microsoft.com/office/word/2010/wordprocessingDrawing" xmlns:wp="http://schemas.openxmlformats.org/drawingml/2006/wordprocessingDrawing" xmlns:w10="urn:schemas-microsoft-com:office:word" xmlns:w="http://schemas.openxmlformats.org/wordprocessingml/2006/main" xmlns:w14="http://schemas.microsoft.com/office/word/2010/wordml" xmlns:w15="http://schemas.microsoft.com/office/word/2012/wordml" xmlns:w16cex="http://schemas.microsoft.com/office/word/2018/wordml/cex" xmlns:w16cid="http://schemas.microsoft.com/office/word/2016/wordml/cid" xmlns:w16="http://schemas.microsoft.com/office/word/2018/wordml" xmlns:w16sdtdh="http://schemas.microsoft.com/office/word/2020/wordml/sdtdatahash" xmlns:w16se="http://schemas.microsoft.com/office/word/2015/wordml/symex" xmlns:wpg="http://schemas.microsoft.com/office/word/2010/wordprocessingGroup" xmlns:wpi="http://schemas.microsoft.com/office/word/2010/wordprocessingInk" xmlns:wne="http://schemas.microsoft.com/office/word/2006/wordml" xmlns:wps="http://schemas.microsoft.com/office/word/2010/wordprocessingShape" mc:Ignorable="w14 w15 w16se w16cid w16 w16cex w16sdtdh wp14">
+<w:ftr xmlns:wpc="http://schemas.microsoft.com/office/word/2010/wordprocessingCanvas" xmlns:cx="http://schemas.microsoft.com/office/drawing/2014/chartex" xmlns:cx1="http://schemas.microsoft.com/office/drawing/2015/9/8/chartex" xmlns:cx2="http://schemas.microsoft.com/office/drawing/2015/10/21/chartex" xmlns:cx3="http://schemas.microsoft.com/office/drawing/2016/5/9/chartex" xmlns:cx4="http://schemas.microsoft.com/office/drawing/2016/5/10/chartex" xmlns:cx5="http://schemas.microsoft.com/office/drawing/2016/5/11/chartex" xmlns:cx6="http://schemas.microsoft.com/office/drawing/2016/5/12/chartex" xmlns:cx7="http://schemas.microsoft.com/office/drawing/2016/5/13/chartex" xmlns:cx8="http://schemas.microsoft.com/office/drawing/2016/5/14/chartex" xmlns:mc="http://schemas.openxmlformats.org/markup-compatibility/2006" xmlns:aink="http://schemas.microsoft.com/office/drawing/2016/ink" xmlns:am3d="http://schemas.microsoft.com/office/drawing/2017/model3d" xmlns:o="urn:schemas-microsoft-com:office:office" xmlns:oel="http://schemas.microsoft.com/office/2019/extlst" xmlns:r="http://schemas.openxmlformats.org/officeDocument/2006/relationships" xmlns:m="http://schemas.openxmlformats.org/officeDocument/2006/math" xmlns:v="urn:schemas-microsoft-com:vml" xmlns:wp14="http://schemas.microsoft.com/office/word/2010/wordprocessingDrawing" xmlns:wp="http://schemas.openxmlformats.org/drawingml/2006/wordprocessingDrawing" xmlns:w10="urn:schemas-microsoft-com:office:word" xmlns:w="http://schemas.openxmlformats.org/wordprocessingml/2006/main" xmlns:w14="http://schemas.microsoft.com/office/word/2010/wordml" xmlns:w15="http://schemas.microsoft.com/office/word/2012/wordml" xmlns:w16cex="http://schemas.microsoft.com/office/word/2018/wordml/cex" xmlns:w16cid="http://schemas.microsoft.com/office/word/2016/wordml/cid" xmlns:w16="http://schemas.microsoft.com/office/word/2018/wordml" xmlns:w16du="http://schemas.microsoft.com/office/word/2023/wordml/word16du" xmlns:w16sdtdh="http://schemas.microsoft.com/office/word/2020/wordml/sdtdatahash" xmlns:w16se="http://schemas.microsoft.com/office/word/2015/wordml/symex" xmlns:wpg="http://schemas.microsoft.com/office/word/2010/wordprocessingGroup" xmlns:wpi="http://schemas.microsoft.com/office/word/2010/wordprocessingInk" xmlns:wne="http://schemas.microsoft.com/office/word/2006/wordml" xmlns:wps="http://schemas.microsoft.com/office/word/2010/wordprocessingShape" mc:Ignorable="w14 w15 w16se w16cid w16 w16cex w16sdtdh w16du wp14">
   <w:p>
     <w:pPr>
       <w:pStyle w:val="Footer"/>
@@ -10604,7 +10644,7 @@
 </file>
 
 <file path=word/footer3.xml><?xml version="1.0" encoding="utf-8"?>
-<w:ftr xmlns:wpc="http://schemas.microsoft.com/office/word/2010/wordprocessingCanvas" xmlns:cx="http://schemas.microsoft.com/office/drawing/2014/chartex" xmlns:cx1="http://schemas.microsoft.com/office/drawing/2015/9/8/chartex" xmlns:cx2="http://schemas.microsoft.com/office/drawing/2015/10/21/chartex" xmlns:cx3="http://schemas.microsoft.com/office/drawing/2016/5/9/chartex" xmlns:cx4="http://schemas.microsoft.com/office/drawing/2016/5/10/chartex" xmlns:cx5="http://schemas.microsoft.com/office/drawing/2016/5/11/chartex" xmlns:cx6="http://schemas.microsoft.com/office/drawing/2016/5/12/chartex" xmlns:cx7="http://schemas.microsoft.com/office/drawing/2016/5/13/chartex" xmlns:cx8="http://schemas.microsoft.com/office/drawing/2016/5/14/chartex" xmlns:mc="http://schemas.openxmlformats.org/markup-compatibility/2006" xmlns:aink="http://schemas.microsoft.com/office/drawing/2016/ink" xmlns:am3d="http://schemas.microsoft.com/office/drawing/2017/model3d" xmlns:o="urn:schemas-microsoft-com:office:office" xmlns:r="http://schemas.openxmlformats.org/officeDocument/2006/relationships" xmlns:m="http://schemas.openxmlformats.org/officeDocument/2006/math" xmlns:v="urn:schemas-microsoft-com:vml" xmlns:wp14="http://schemas.microsoft.com/office/word/2010/wordprocessingDrawing" xmlns:wp="http://schemas.openxmlformats.org/drawingml/2006/wordprocessingDrawing" xmlns:w10="urn:schemas-microsoft-com:office:word" xmlns:w="http://schemas.openxmlformats.org/wordprocessingml/2006/main" xmlns:w14="http://schemas.microsoft.com/office/word/2010/wordml" xmlns:w15="http://schemas.microsoft.com/office/word/2012/wordml" xmlns:w16cex="http://schemas.microsoft.com/office/word/2018/wordml/cex" xmlns:w16cid="http://schemas.microsoft.com/office/word/2016/wordml/cid" xmlns:w16="http://schemas.microsoft.com/office/word/2018/wordml" xmlns:w16sdtdh="http://schemas.microsoft.com/office/word/2020/wordml/sdtdatahash" xmlns:w16se="http://schemas.microsoft.com/office/word/2015/wordml/symex" xmlns:wpg="http://schemas.microsoft.com/office/word/2010/wordprocessingGroup" xmlns:wpi="http://schemas.microsoft.com/office/word/2010/wordprocessingInk" xmlns:wne="http://schemas.microsoft.com/office/word/2006/wordml" xmlns:wps="http://schemas.microsoft.com/office/word/2010/wordprocessingShape" mc:Ignorable="w14 w15 w16se w16cid w16 w16cex w16sdtdh wp14">
+<w:ftr xmlns:wpc="http://schemas.microsoft.com/office/word/2010/wordprocessingCanvas" xmlns:cx="http://schemas.microsoft.com/office/drawing/2014/chartex" xmlns:cx1="http://schemas.microsoft.com/office/drawing/2015/9/8/chartex" xmlns:cx2="http://schemas.microsoft.com/office/drawing/2015/10/21/chartex" xmlns:cx3="http://schemas.microsoft.com/office/drawing/2016/5/9/chartex" xmlns:cx4="http://schemas.microsoft.com/office/drawing/2016/5/10/chartex" xmlns:cx5="http://schemas.microsoft.com/office/drawing/2016/5/11/chartex" xmlns:cx6="http://schemas.microsoft.com/office/drawing/2016/5/12/chartex" xmlns:cx7="http://schemas.microsoft.com/office/drawing/2016/5/13/chartex" xmlns:cx8="http://schemas.microsoft.com/office/drawing/2016/5/14/chartex" xmlns:mc="http://schemas.openxmlformats.org/markup-compatibility/2006" xmlns:aink="http://schemas.microsoft.com/office/drawing/2016/ink" xmlns:am3d="http://schemas.microsoft.com/office/drawing/2017/model3d" xmlns:o="urn:schemas-microsoft-com:office:office" xmlns:oel="http://schemas.microsoft.com/office/2019/extlst" xmlns:r="http://schemas.openxmlformats.org/officeDocument/2006/relationships" xmlns:m="http://schemas.openxmlformats.org/officeDocument/2006/math" xmlns:v="urn:schemas-microsoft-com:vml" xmlns:wp14="http://schemas.microsoft.com/office/word/2010/wordprocessingDrawing" xmlns:wp="http://schemas.openxmlformats.org/drawingml/2006/wordprocessingDrawing" xmlns:w10="urn:schemas-microsoft-com:office:word" xmlns:w="http://schemas.openxmlformats.org/wordprocessingml/2006/main" xmlns:w14="http://schemas.microsoft.com/office/word/2010/wordml" xmlns:w15="http://schemas.microsoft.com/office/word/2012/wordml" xmlns:w16cex="http://schemas.microsoft.com/office/word/2018/wordml/cex" xmlns:w16cid="http://schemas.microsoft.com/office/word/2016/wordml/cid" xmlns:w16="http://schemas.microsoft.com/office/word/2018/wordml" xmlns:w16du="http://schemas.microsoft.com/office/word/2023/wordml/word16du" xmlns:w16sdtdh="http://schemas.microsoft.com/office/word/2020/wordml/sdtdatahash" xmlns:w16se="http://schemas.microsoft.com/office/word/2015/wordml/symex" xmlns:wpg="http://schemas.microsoft.com/office/word/2010/wordprocessingGroup" xmlns:wpi="http://schemas.microsoft.com/office/word/2010/wordprocessingInk" xmlns:wne="http://schemas.microsoft.com/office/word/2006/wordml" xmlns:wps="http://schemas.microsoft.com/office/word/2010/wordprocessingShape" mc:Ignorable="w14 w15 w16se w16cid w16 w16cex w16sdtdh w16du wp14">
   <w:p>
     <w:pPr>
       <w:pStyle w:val="Footer"/>
@@ -10620,7 +10660,7 @@
 </file>
 
 <file path=word/footer4.xml><?xml version="1.0" encoding="utf-8"?>
-<w:ftr xmlns:wpc="http://schemas.microsoft.com/office/word/2010/wordprocessingCanvas" xmlns:cx="http://schemas.microsoft.com/office/drawing/2014/chartex" xmlns:cx1="http://schemas.microsoft.com/office/drawing/2015/9/8/chartex" xmlns:cx2="http://schemas.microsoft.com/office/drawing/2015/10/21/chartex" xmlns:cx3="http://schemas.microsoft.com/office/drawing/2016/5/9/chartex" xmlns:cx4="http://schemas.microsoft.com/office/drawing/2016/5/10/chartex" xmlns:cx5="http://schemas.microsoft.com/office/drawing/2016/5/11/chartex" xmlns:cx6="http://schemas.microsoft.com/office/drawing/2016/5/12/chartex" xmlns:cx7="http://schemas.microsoft.com/office/drawing/2016/5/13/chartex" xmlns:cx8="http://schemas.microsoft.com/office/drawing/2016/5/14/chartex" xmlns:mc="http://schemas.openxmlformats.org/markup-compatibility/2006" xmlns:aink="http://schemas.microsoft.com/office/drawing/2016/ink" xmlns:am3d="http://schemas.microsoft.com/office/drawing/2017/model3d" xmlns:o="urn:schemas-microsoft-com:office:office" xmlns:r="http://schemas.openxmlformats.org/officeDocument/2006/relationships" xmlns:m="http://schemas.openxmlformats.org/officeDocument/2006/math" xmlns:v="urn:schemas-microsoft-com:vml" xmlns:wp14="http://schemas.microsoft.com/office/word/2010/wordprocessingDrawing" xmlns:wp="http://schemas.openxmlformats.org/drawingml/2006/wordprocessingDrawing" xmlns:w10="urn:schemas-microsoft-com:office:word" xmlns:w="http://schemas.openxmlformats.org/wordprocessingml/2006/main" xmlns:w14="http://schemas.microsoft.com/office/word/2010/wordml" xmlns:w15="http://schemas.microsoft.com/office/word/2012/wordml" xmlns:w16cex="http://schemas.microsoft.com/office/word/2018/wordml/cex" xmlns:w16cid="http://schemas.microsoft.com/office/word/2016/wordml/cid" xmlns:w16="http://schemas.microsoft.com/office/word/2018/wordml" xmlns:w16sdtdh="http://schemas.microsoft.com/office/word/2020/wordml/sdtdatahash" xmlns:w16se="http://schemas.microsoft.com/office/word/2015/wordml/symex" xmlns:wpg="http://schemas.microsoft.com/office/word/2010/wordprocessingGroup" xmlns:wpi="http://schemas.microsoft.com/office/word/2010/wordprocessingInk" xmlns:wne="http://schemas.microsoft.com/office/word/2006/wordml" xmlns:wps="http://schemas.microsoft.com/office/word/2010/wordprocessingShape" mc:Ignorable="w14 w15 w16se w16cid w16 w16cex w16sdtdh wp14">
+<w:ftr xmlns:wpc="http://schemas.microsoft.com/office/word/2010/wordprocessingCanvas" xmlns:cx="http://schemas.microsoft.com/office/drawing/2014/chartex" xmlns:cx1="http://schemas.microsoft.com/office/drawing/2015/9/8/chartex" xmlns:cx2="http://schemas.microsoft.com/office/drawing/2015/10/21/chartex" xmlns:cx3="http://schemas.microsoft.com/office/drawing/2016/5/9/chartex" xmlns:cx4="http://schemas.microsoft.com/office/drawing/2016/5/10/chartex" xmlns:cx5="http://schemas.microsoft.com/office/drawing/2016/5/11/chartex" xmlns:cx6="http://schemas.microsoft.com/office/drawing/2016/5/12/chartex" xmlns:cx7="http://schemas.microsoft.com/office/drawing/2016/5/13/chartex" xmlns:cx8="http://schemas.microsoft.com/office/drawing/2016/5/14/chartex" xmlns:mc="http://schemas.openxmlformats.org/markup-compatibility/2006" xmlns:aink="http://schemas.microsoft.com/office/drawing/2016/ink" xmlns:am3d="http://schemas.microsoft.com/office/drawing/2017/model3d" xmlns:o="urn:schemas-microsoft-com:office:office" xmlns:oel="http://schemas.microsoft.com/office/2019/extlst" xmlns:r="http://schemas.openxmlformats.org/officeDocument/2006/relationships" xmlns:m="http://schemas.openxmlformats.org/officeDocument/2006/math" xmlns:v="urn:schemas-microsoft-com:vml" xmlns:wp14="http://schemas.microsoft.com/office/word/2010/wordprocessingDrawing" xmlns:wp="http://schemas.openxmlformats.org/drawingml/2006/wordprocessingDrawing" xmlns:w10="urn:schemas-microsoft-com:office:word" xmlns:w="http://schemas.openxmlformats.org/wordprocessingml/2006/main" xmlns:w14="http://schemas.microsoft.com/office/word/2010/wordml" xmlns:w15="http://schemas.microsoft.com/office/word/2012/wordml" xmlns:w16cex="http://schemas.microsoft.com/office/word/2018/wordml/cex" xmlns:w16cid="http://schemas.microsoft.com/office/word/2016/wordml/cid" xmlns:w16="http://schemas.microsoft.com/office/word/2018/wordml" xmlns:w16du="http://schemas.microsoft.com/office/word/2023/wordml/word16du" xmlns:w16sdtdh="http://schemas.microsoft.com/office/word/2020/wordml/sdtdatahash" xmlns:w16se="http://schemas.microsoft.com/office/word/2015/wordml/symex" xmlns:wpg="http://schemas.microsoft.com/office/word/2010/wordprocessingGroup" xmlns:wpi="http://schemas.microsoft.com/office/word/2010/wordprocessingInk" xmlns:wne="http://schemas.microsoft.com/office/word/2006/wordml" xmlns:wps="http://schemas.microsoft.com/office/word/2010/wordprocessingShape" mc:Ignorable="w14 w15 w16se w16cid w16 w16cex w16sdtdh w16du wp14">
   <w:sdt>
     <w:sdtPr>
       <w:id w:val="-89403312"/>
@@ -10674,7 +10714,7 @@
 </file>
 
 <file path=word/footnotes.xml><?xml version="1.0" encoding="utf-8"?>
-<w:footnotes xmlns:wpc="http://schemas.microsoft.com/office/word/2010/wordprocessingCanvas" xmlns:cx="http://schemas.microsoft.com/office/drawing/2014/chartex" xmlns:cx1="http://schemas.microsoft.com/office/drawing/2015/9/8/chartex" xmlns:cx2="http://schemas.microsoft.com/office/drawing/2015/10/21/chartex" xmlns:cx3="http://schemas.microsoft.com/office/drawing/2016/5/9/chartex" xmlns:cx4="http://schemas.microsoft.com/office/drawing/2016/5/10/chartex" xmlns:cx5="http://schemas.microsoft.com/office/drawing/2016/5/11/chartex" xmlns:cx6="http://schemas.microsoft.com/office/drawing/2016/5/12/chartex" xmlns:cx7="http://schemas.microsoft.com/office/drawing/2016/5/13/chartex" xmlns:cx8="http://schemas.microsoft.com/office/drawing/2016/5/14/chartex" xmlns:mc="http://schemas.openxmlformats.org/markup-compatibility/2006" xmlns:aink="http://schemas.microsoft.com/office/drawing/2016/ink" xmlns:am3d="http://schemas.microsoft.com/office/drawing/2017/model3d" xmlns:o="urn:schemas-microsoft-com:office:office" xmlns:r="http://schemas.openxmlformats.org/officeDocument/2006/relationships" xmlns:m="http://schemas.openxmlformats.org/officeDocument/2006/math" xmlns:v="urn:schemas-microsoft-com:vml" xmlns:wp14="http://schemas.microsoft.com/office/word/2010/wordprocessingDrawing" xmlns:wp="http://schemas.openxmlformats.org/drawingml/2006/wordprocessingDrawing" xmlns:w10="urn:schemas-microsoft-com:office:word" xmlns:w="http://schemas.openxmlformats.org/wordprocessingml/2006/main" xmlns:w14="http://schemas.microsoft.com/office/word/2010/wordml" xmlns:w15="http://schemas.microsoft.com/office/word/2012/wordml" xmlns:w16cex="http://schemas.microsoft.com/office/word/2018/wordml/cex" xmlns:w16cid="http://schemas.microsoft.com/office/word/2016/wordml/cid" xmlns:w16="http://schemas.microsoft.com/office/word/2018/wordml" xmlns:w16sdtdh="http://schemas.microsoft.com/office/word/2020/wordml/sdtdatahash" xmlns:w16se="http://schemas.microsoft.com/office/word/2015/wordml/symex" xmlns:wpg="http://schemas.microsoft.com/office/word/2010/wordprocessingGroup" xmlns:wpi="http://schemas.microsoft.com/office/word/2010/wordprocessingInk" xmlns:wne="http://schemas.microsoft.com/office/word/2006/wordml" xmlns:wps="http://schemas.microsoft.com/office/word/2010/wordprocessingShape" mc:Ignorable="w14 w15 w16se w16cid w16 w16cex w16sdtdh wp14">
+<w:footnotes xmlns:wpc="http://schemas.microsoft.com/office/word/2010/wordprocessingCanvas" xmlns:cx="http://schemas.microsoft.com/office/drawing/2014/chartex" xmlns:cx1="http://schemas.microsoft.com/office/drawing/2015/9/8/chartex" xmlns:cx2="http://schemas.microsoft.com/office/drawing/2015/10/21/chartex" xmlns:cx3="http://schemas.microsoft.com/office/drawing/2016/5/9/chartex" xmlns:cx4="http://schemas.microsoft.com/office/drawing/2016/5/10/chartex" xmlns:cx5="http://schemas.microsoft.com/office/drawing/2016/5/11/chartex" xmlns:cx6="http://schemas.microsoft.com/office/drawing/2016/5/12/chartex" xmlns:cx7="http://schemas.microsoft.com/office/drawing/2016/5/13/chartex" xmlns:cx8="http://schemas.microsoft.com/office/drawing/2016/5/14/chartex" xmlns:mc="http://schemas.openxmlformats.org/markup-compatibility/2006" xmlns:aink="http://schemas.microsoft.com/office/drawing/2016/ink" xmlns:am3d="http://schemas.microsoft.com/office/drawing/2017/model3d" xmlns:o="urn:schemas-microsoft-com:office:office" xmlns:oel="http://schemas.microsoft.com/office/2019/extlst" xmlns:r="http://schemas.openxmlformats.org/officeDocument/2006/relationships" xmlns:m="http://schemas.openxmlformats.org/officeDocument/2006/math" xmlns:v="urn:schemas-microsoft-com:vml" xmlns:wp14="http://schemas.microsoft.com/office/word/2010/wordprocessingDrawing" xmlns:wp="http://schemas.openxmlformats.org/drawingml/2006/wordprocessingDrawing" xmlns:w10="urn:schemas-microsoft-com:office:word" xmlns:w="http://schemas.openxmlformats.org/wordprocessingml/2006/main" xmlns:w14="http://schemas.microsoft.com/office/word/2010/wordml" xmlns:w15="http://schemas.microsoft.com/office/word/2012/wordml" xmlns:w16cex="http://schemas.microsoft.com/office/word/2018/wordml/cex" xmlns:w16cid="http://schemas.microsoft.com/office/word/2016/wordml/cid" xmlns:w16="http://schemas.microsoft.com/office/word/2018/wordml" xmlns:w16du="http://schemas.microsoft.com/office/word/2023/wordml/word16du" xmlns:w16sdtdh="http://schemas.microsoft.com/office/word/2020/wordml/sdtdatahash" xmlns:w16se="http://schemas.microsoft.com/office/word/2015/wordml/symex" xmlns:wpg="http://schemas.microsoft.com/office/word/2010/wordprocessingGroup" xmlns:wpi="http://schemas.microsoft.com/office/word/2010/wordprocessingInk" xmlns:wne="http://schemas.microsoft.com/office/word/2006/wordml" xmlns:wps="http://schemas.microsoft.com/office/word/2010/wordprocessingShape" mc:Ignorable="w14 w15 w16se w16cid w16 w16cex w16sdtdh w16du wp14">
   <w:footnote w:type="separator" w:id="-1">
     <w:p>
       <w:r>
@@ -10693,7 +10733,7 @@
 </file>
 
 <file path=word/header1.xml><?xml version="1.0" encoding="utf-8"?>
-<w:hdr xmlns:wpc="http://schemas.microsoft.com/office/word/2010/wordprocessingCanvas" xmlns:cx="http://schemas.microsoft.com/office/drawing/2014/chartex" xmlns:cx1="http://schemas.microsoft.com/office/drawing/2015/9/8/chartex" xmlns:cx2="http://schemas.microsoft.com/office/drawing/2015/10/21/chartex" xmlns:cx3="http://schemas.microsoft.com/office/drawing/2016/5/9/chartex" xmlns:cx4="http://schemas.microsoft.com/office/drawing/2016/5/10/chartex" xmlns:cx5="http://schemas.microsoft.com/office/drawing/2016/5/11/chartex" xmlns:cx6="http://schemas.microsoft.com/office/drawing/2016/5/12/chartex" xmlns:cx7="http://schemas.microsoft.com/office/drawing/2016/5/13/chartex" xmlns:cx8="http://schemas.microsoft.com/office/drawing/2016/5/14/chartex" xmlns:mc="http://schemas.openxmlformats.org/markup-compatibility/2006" xmlns:aink="http://schemas.microsoft.com/office/drawing/2016/ink" xmlns:am3d="http://schemas.microsoft.com/office/drawing/2017/model3d" xmlns:o="urn:schemas-microsoft-com:office:office" xmlns:r="http://schemas.openxmlformats.org/officeDocument/2006/relationships" xmlns:m="http://schemas.openxmlformats.org/officeDocument/2006/math" xmlns:v="urn:schemas-microsoft-com:vml" xmlns:wp14="http://schemas.microsoft.com/office/word/2010/wordprocessingDrawing" xmlns:wp="http://schemas.openxmlformats.org/drawingml/2006/wordprocessingDrawing" xmlns:w10="urn:schemas-microsoft-com:office:word" xmlns:w="http://schemas.openxmlformats.org/wordprocessingml/2006/main" xmlns:w14="http://schemas.microsoft.com/office/word/2010/wordml" xmlns:w15="http://schemas.microsoft.com/office/word/2012/wordml" xmlns:w16cex="http://schemas.microsoft.com/office/word/2018/wordml/cex" xmlns:w16cid="http://schemas.microsoft.com/office/word/2016/wordml/cid" xmlns:w16="http://schemas.microsoft.com/office/word/2018/wordml" xmlns:w16sdtdh="http://schemas.microsoft.com/office/word/2020/wordml/sdtdatahash" xmlns:w16se="http://schemas.microsoft.com/office/word/2015/wordml/symex" xmlns:wpg="http://schemas.microsoft.com/office/word/2010/wordprocessingGroup" xmlns:wpi="http://schemas.microsoft.com/office/word/2010/wordprocessingInk" xmlns:wne="http://schemas.microsoft.com/office/word/2006/wordml" xmlns:wps="http://schemas.microsoft.com/office/word/2010/wordprocessingShape" mc:Ignorable="w14 w15 w16se w16cid w16 w16cex w16sdtdh wp14">
+<w:hdr xmlns:wpc="http://schemas.microsoft.com/office/word/2010/wordprocessingCanvas" xmlns:cx="http://schemas.microsoft.com/office/drawing/2014/chartex" xmlns:cx1="http://schemas.microsoft.com/office/drawing/2015/9/8/chartex" xmlns:cx2="http://schemas.microsoft.com/office/drawing/2015/10/21/chartex" xmlns:cx3="http://schemas.microsoft.com/office/drawing/2016/5/9/chartex" xmlns:cx4="http://schemas.microsoft.com/office/drawing/2016/5/10/chartex" xmlns:cx5="http://schemas.microsoft.com/office/drawing/2016/5/11/chartex" xmlns:cx6="http://schemas.microsoft.com/office/drawing/2016/5/12/chartex" xmlns:cx7="http://schemas.microsoft.com/office/drawing/2016/5/13/chartex" xmlns:cx8="http://schemas.microsoft.com/office/drawing/2016/5/14/chartex" xmlns:mc="http://schemas.openxmlformats.org/markup-compatibility/2006" xmlns:aink="http://schemas.microsoft.com/office/drawing/2016/ink" xmlns:am3d="http://schemas.microsoft.com/office/drawing/2017/model3d" xmlns:o="urn:schemas-microsoft-com:office:office" xmlns:oel="http://schemas.microsoft.com/office/2019/extlst" xmlns:r="http://schemas.openxmlformats.org/officeDocument/2006/relationships" xmlns:m="http://schemas.openxmlformats.org/officeDocument/2006/math" xmlns:v="urn:schemas-microsoft-com:vml" xmlns:wp14="http://schemas.microsoft.com/office/word/2010/wordprocessingDrawing" xmlns:wp="http://schemas.openxmlformats.org/drawingml/2006/wordprocessingDrawing" xmlns:w10="urn:schemas-microsoft-com:office:word" xmlns:w="http://schemas.openxmlformats.org/wordprocessingml/2006/main" xmlns:w14="http://schemas.microsoft.com/office/word/2010/wordml" xmlns:w15="http://schemas.microsoft.com/office/word/2012/wordml" xmlns:w16cex="http://schemas.microsoft.com/office/word/2018/wordml/cex" xmlns:w16cid="http://schemas.microsoft.com/office/word/2016/wordml/cid" xmlns:w16="http://schemas.microsoft.com/office/word/2018/wordml" xmlns:w16du="http://schemas.microsoft.com/office/word/2023/wordml/word16du" xmlns:w16sdtdh="http://schemas.microsoft.com/office/word/2020/wordml/sdtdatahash" xmlns:w16se="http://schemas.microsoft.com/office/word/2015/wordml/symex" xmlns:wpg="http://schemas.microsoft.com/office/word/2010/wordprocessingGroup" xmlns:wpi="http://schemas.microsoft.com/office/word/2010/wordprocessingInk" xmlns:wne="http://schemas.microsoft.com/office/word/2006/wordml" xmlns:wps="http://schemas.microsoft.com/office/word/2010/wordprocessingShape" mc:Ignorable="w14 w15 w16se w16cid w16 w16cex w16sdtdh w16du wp14">
   <w:p>
     <w:pPr>
       <w:pStyle w:val="Header"/>
@@ -10708,7 +10748,7 @@
 </file>
 
 <file path=word/header2.xml><?xml version="1.0" encoding="utf-8"?>
-<w:hdr xmlns:wpc="http://schemas.microsoft.com/office/word/2010/wordprocessingCanvas" xmlns:cx="http://schemas.microsoft.com/office/drawing/2014/chartex" xmlns:cx1="http://schemas.microsoft.com/office/drawing/2015/9/8/chartex" xmlns:cx2="http://schemas.microsoft.com/office/drawing/2015/10/21/chartex" xmlns:cx3="http://schemas.microsoft.com/office/drawing/2016/5/9/chartex" xmlns:cx4="http://schemas.microsoft.com/office/drawing/2016/5/10/chartex" xmlns:cx5="http://schemas.microsoft.com/office/drawing/2016/5/11/chartex" xmlns:cx6="http://schemas.microsoft.com/office/drawing/2016/5/12/chartex" xmlns:cx7="http://schemas.microsoft.com/office/drawing/2016/5/13/chartex" xmlns:cx8="http://schemas.microsoft.com/office/drawing/2016/5/14/chartex" xmlns:mc="http://schemas.openxmlformats.org/markup-compatibility/2006" xmlns:aink="http://schemas.microsoft.com/office/drawing/2016/ink" xmlns:am3d="http://schemas.microsoft.com/office/drawing/2017/model3d" xmlns:o="urn:schemas-microsoft-com:office:office" xmlns:r="http://schemas.openxmlformats.org/officeDocument/2006/relationships" xmlns:m="http://schemas.openxmlformats.org/officeDocument/2006/math" xmlns:v="urn:schemas-microsoft-com:vml" xmlns:wp14="http://schemas.microsoft.com/office/word/2010/wordprocessingDrawing" xmlns:wp="http://schemas.openxmlformats.org/drawingml/2006/wordprocessingDrawing" xmlns:w10="urn:schemas-microsoft-com:office:word" xmlns:w="http://schemas.openxmlformats.org/wordprocessingml/2006/main" xmlns:w14="http://schemas.microsoft.com/office/word/2010/wordml" xmlns:w15="http://schemas.microsoft.com/office/word/2012/wordml" xmlns:w16cex="http://schemas.microsoft.com/office/word/2018/wordml/cex" xmlns:w16cid="http://schemas.microsoft.com/office/word/2016/wordml/cid" xmlns:w16="http://schemas.microsoft.com/office/word/2018/wordml" xmlns:w16sdtdh="http://schemas.microsoft.com/office/word/2020/wordml/sdtdatahash" xmlns:w16se="http://schemas.microsoft.com/office/word/2015/wordml/symex" xmlns:wpg="http://schemas.microsoft.com/office/word/2010/wordprocessingGroup" xmlns:wpi="http://schemas.microsoft.com/office/word/2010/wordprocessingInk" xmlns:wne="http://schemas.microsoft.com/office/word/2006/wordml" xmlns:wps="http://schemas.microsoft.com/office/word/2010/wordprocessingShape" mc:Ignorable="w14 w15 w16se w16cid w16 w16cex w16sdtdh wp14">
+<w:hdr xmlns:wpc="http://schemas.microsoft.com/office/word/2010/wordprocessingCanvas" xmlns:cx="http://schemas.microsoft.com/office/drawing/2014/chartex" xmlns:cx1="http://schemas.microsoft.com/office/drawing/2015/9/8/chartex" xmlns:cx2="http://schemas.microsoft.com/office/drawing/2015/10/21/chartex" xmlns:cx3="http://schemas.microsoft.com/office/drawing/2016/5/9/chartex" xmlns:cx4="http://schemas.microsoft.com/office/drawing/2016/5/10/chartex" xmlns:cx5="http://schemas.microsoft.com/office/drawing/2016/5/11/chartex" xmlns:cx6="http://schemas.microsoft.com/office/drawing/2016/5/12/chartex" xmlns:cx7="http://schemas.microsoft.com/office/drawing/2016/5/13/chartex" xmlns:cx8="http://schemas.microsoft.com/office/drawing/2016/5/14/chartex" xmlns:mc="http://schemas.openxmlformats.org/markup-compatibility/2006" xmlns:aink="http://schemas.microsoft.com/office/drawing/2016/ink" xmlns:am3d="http://schemas.microsoft.com/office/drawing/2017/model3d" xmlns:o="urn:schemas-microsoft-com:office:office" xmlns:oel="http://schemas.microsoft.com/office/2019/extlst" xmlns:r="http://schemas.openxmlformats.org/officeDocument/2006/relationships" xmlns:m="http://schemas.openxmlformats.org/officeDocument/2006/math" xmlns:v="urn:schemas-microsoft-com:vml" xmlns:wp14="http://schemas.microsoft.com/office/word/2010/wordprocessingDrawing" xmlns:wp="http://schemas.openxmlformats.org/drawingml/2006/wordprocessingDrawing" xmlns:w10="urn:schemas-microsoft-com:office:word" xmlns:w="http://schemas.openxmlformats.org/wordprocessingml/2006/main" xmlns:w14="http://schemas.microsoft.com/office/word/2010/wordml" xmlns:w15="http://schemas.microsoft.com/office/word/2012/wordml" xmlns:w16cex="http://schemas.microsoft.com/office/word/2018/wordml/cex" xmlns:w16cid="http://schemas.microsoft.com/office/word/2016/wordml/cid" xmlns:w16="http://schemas.microsoft.com/office/word/2018/wordml" xmlns:w16du="http://schemas.microsoft.com/office/word/2023/wordml/word16du" xmlns:w16sdtdh="http://schemas.microsoft.com/office/word/2020/wordml/sdtdatahash" xmlns:w16se="http://schemas.microsoft.com/office/word/2015/wordml/symex" xmlns:wpg="http://schemas.microsoft.com/office/word/2010/wordprocessingGroup" xmlns:wpi="http://schemas.microsoft.com/office/word/2010/wordprocessingInk" xmlns:wne="http://schemas.microsoft.com/office/word/2006/wordml" xmlns:wps="http://schemas.microsoft.com/office/word/2010/wordprocessingShape" mc:Ignorable="w14 w15 w16se w16cid w16 w16cex w16sdtdh w16du wp14">
   <w:p>
     <w:pPr>
       <w:pStyle w:val="Header"/>
@@ -10723,7 +10763,7 @@
 </file>
 
 <file path=word/numbering.xml><?xml version="1.0" encoding="utf-8"?>
-<w:numbering xmlns:wpc="http://schemas.microsoft.com/office/word/2010/wordprocessingCanvas" xmlns:cx="http://schemas.microsoft.com/office/drawing/2014/chartex" xmlns:cx1="http://schemas.microsoft.com/office/drawing/2015/9/8/chartex" xmlns:cx2="http://schemas.microsoft.com/office/drawing/2015/10/21/chartex" xmlns:cx3="http://schemas.microsoft.com/office/drawing/2016/5/9/chartex" xmlns:cx4="http://schemas.microsoft.com/office/drawing/2016/5/10/chartex" xmlns:cx5="http://schemas.microsoft.com/office/drawing/2016/5/11/chartex" xmlns:cx6="http://schemas.microsoft.com/office/drawing/2016/5/12/chartex" xmlns:cx7="http://schemas.microsoft.com/office/drawing/2016/5/13/chartex" xmlns:cx8="http://schemas.microsoft.com/office/drawing/2016/5/14/chartex" xmlns:mc="http://schemas.openxmlformats.org/markup-compatibility/2006" xmlns:aink="http://schemas.microsoft.com/office/drawing/2016/ink" xmlns:am3d="http://schemas.microsoft.com/office/drawing/2017/model3d" xmlns:o="urn:schemas-microsoft-com:office:office" xmlns:r="http://schemas.openxmlformats.org/officeDocument/2006/relationships" xmlns:m="http://schemas.openxmlformats.org/officeDocument/2006/math" xmlns:v="urn:schemas-microsoft-com:vml" xmlns:wp14="http://schemas.microsoft.com/office/word/2010/wordprocessingDrawing" xmlns:wp="http://schemas.openxmlformats.org/drawingml/2006/wordprocessingDrawing" xmlns:w10="urn:schemas-microsoft-com:office:word" xmlns:w="http://schemas.openxmlformats.org/wordprocessingml/2006/main" xmlns:w14="http://schemas.microsoft.com/office/word/2010/wordml" xmlns:w15="http://schemas.microsoft.com/office/word/2012/wordml" xmlns:w16cex="http://schemas.microsoft.com/office/word/2018/wordml/cex" xmlns:w16cid="http://schemas.microsoft.com/office/word/2016/wordml/cid" xmlns:w16="http://schemas.microsoft.com/office/word/2018/wordml" xmlns:w16sdtdh="http://schemas.microsoft.com/office/word/2020/wordml/sdtdatahash" xmlns:w16se="http://schemas.microsoft.com/office/word/2015/wordml/symex" xmlns:wpg="http://schemas.microsoft.com/office/word/2010/wordprocessingGroup" xmlns:wpi="http://schemas.microsoft.com/office/word/2010/wordprocessingInk" xmlns:wne="http://schemas.microsoft.com/office/word/2006/wordml" xmlns:wps="http://schemas.microsoft.com/office/word/2010/wordprocessingShape" mc:Ignorable="w14 w15 w16se w16cid w16 w16cex w16sdtdh wp14">
+<w:numbering xmlns:wpc="http://schemas.microsoft.com/office/word/2010/wordprocessingCanvas" xmlns:cx="http://schemas.microsoft.com/office/drawing/2014/chartex" xmlns:cx1="http://schemas.microsoft.com/office/drawing/2015/9/8/chartex" xmlns:cx2="http://schemas.microsoft.com/office/drawing/2015/10/21/chartex" xmlns:cx3="http://schemas.microsoft.com/office/drawing/2016/5/9/chartex" xmlns:cx4="http://schemas.microsoft.com/office/drawing/2016/5/10/chartex" xmlns:cx5="http://schemas.microsoft.com/office/drawing/2016/5/11/chartex" xmlns:cx6="http://schemas.microsoft.com/office/drawing/2016/5/12/chartex" xmlns:cx7="http://schemas.microsoft.com/office/drawing/2016/5/13/chartex" xmlns:cx8="http://schemas.microsoft.com/office/drawing/2016/5/14/chartex" xmlns:mc="http://schemas.openxmlformats.org/markup-compatibility/2006" xmlns:aink="http://schemas.microsoft.com/office/drawing/2016/ink" xmlns:am3d="http://schemas.microsoft.com/office/drawing/2017/model3d" xmlns:o="urn:schemas-microsoft-com:office:office" xmlns:oel="http://schemas.microsoft.com/office/2019/extlst" xmlns:r="http://schemas.openxmlformats.org/officeDocument/2006/relationships" xmlns:m="http://schemas.openxmlformats.org/officeDocument/2006/math" xmlns:v="urn:schemas-microsoft-com:vml" xmlns:wp14="http://schemas.microsoft.com/office/word/2010/wordprocessingDrawing" xmlns:wp="http://schemas.openxmlformats.org/drawingml/2006/wordprocessingDrawing" xmlns:w10="urn:schemas-microsoft-com:office:word" xmlns:w="http://schemas.openxmlformats.org/wordprocessingml/2006/main" xmlns:w14="http://schemas.microsoft.com/office/word/2010/wordml" xmlns:w15="http://schemas.microsoft.com/office/word/2012/wordml" xmlns:w16cex="http://schemas.microsoft.com/office/word/2018/wordml/cex" xmlns:w16cid="http://schemas.microsoft.com/office/word/2016/wordml/cid" xmlns:w16="http://schemas.microsoft.com/office/word/2018/wordml" xmlns:w16du="http://schemas.microsoft.com/office/word/2023/wordml/word16du" xmlns:w16sdtdh="http://schemas.microsoft.com/office/word/2020/wordml/sdtdatahash" xmlns:w16se="http://schemas.microsoft.com/office/word/2015/wordml/symex" xmlns:wpg="http://schemas.microsoft.com/office/word/2010/wordprocessingGroup" xmlns:wpi="http://schemas.microsoft.com/office/word/2010/wordprocessingInk" xmlns:wne="http://schemas.microsoft.com/office/word/2006/wordml" xmlns:wps="http://schemas.microsoft.com/office/word/2010/wordprocessingShape" mc:Ignorable="w14 w15 w16se w16cid w16 w16cex w16sdtdh w16du wp14">
   <w:abstractNum w:abstractNumId="0" w15:restartNumberingAfterBreak="0">
     <w:nsid w:val="B9B9F29C"/>
     <w:multiLevelType w:val="multilevel"/>
@@ -12994,71 +13034,71 @@
       </w:pPr>
     </w:lvl>
   </w:abstractNum>
-  <w:num w:numId="1">
+  <w:num w:numId="1" w16cid:durableId="131143338">
     <w:abstractNumId w:val="11"/>
   </w:num>
-  <w:num w:numId="2">
+  <w:num w:numId="2" w16cid:durableId="151069088">
     <w:abstractNumId w:val="5"/>
   </w:num>
-  <w:num w:numId="3">
+  <w:num w:numId="3" w16cid:durableId="119999056">
     <w:abstractNumId w:val="2"/>
   </w:num>
-  <w:num w:numId="4">
+  <w:num w:numId="4" w16cid:durableId="2102489142">
     <w:abstractNumId w:val="16"/>
   </w:num>
-  <w:num w:numId="5">
+  <w:num w:numId="5" w16cid:durableId="1263298796">
     <w:abstractNumId w:val="0"/>
   </w:num>
-  <w:num w:numId="6">
+  <w:num w:numId="6" w16cid:durableId="2048027132">
     <w:abstractNumId w:val="7"/>
   </w:num>
-  <w:num w:numId="7">
+  <w:num w:numId="7" w16cid:durableId="1766804121">
     <w:abstractNumId w:val="1"/>
   </w:num>
-  <w:num w:numId="8">
+  <w:num w:numId="8" w16cid:durableId="721709547">
     <w:abstractNumId w:val="15"/>
   </w:num>
-  <w:num w:numId="9">
+  <w:num w:numId="9" w16cid:durableId="1621958212">
     <w:abstractNumId w:val="10"/>
   </w:num>
-  <w:num w:numId="10">
+  <w:num w:numId="10" w16cid:durableId="39747185">
     <w:abstractNumId w:val="8"/>
   </w:num>
-  <w:num w:numId="11">
+  <w:num w:numId="11" w16cid:durableId="2054771224">
     <w:abstractNumId w:val="18"/>
   </w:num>
-  <w:num w:numId="12">
+  <w:num w:numId="12" w16cid:durableId="16857707">
     <w:abstractNumId w:val="3"/>
   </w:num>
-  <w:num w:numId="13">
+  <w:num w:numId="13" w16cid:durableId="413942881">
     <w:abstractNumId w:val="4"/>
   </w:num>
-  <w:num w:numId="14">
+  <w:num w:numId="14" w16cid:durableId="1378773115">
     <w:abstractNumId w:val="14"/>
   </w:num>
-  <w:num w:numId="15">
+  <w:num w:numId="15" w16cid:durableId="2048328752">
     <w:abstractNumId w:val="12"/>
   </w:num>
-  <w:num w:numId="16">
+  <w:num w:numId="16" w16cid:durableId="341057448">
     <w:abstractNumId w:val="13"/>
   </w:num>
-  <w:num w:numId="17">
+  <w:num w:numId="17" w16cid:durableId="536939583">
     <w:abstractNumId w:val="17"/>
   </w:num>
-  <w:num w:numId="18">
+  <w:num w:numId="18" w16cid:durableId="431897090">
     <w:abstractNumId w:val="6"/>
   </w:num>
-  <w:num w:numId="19">
+  <w:num w:numId="19" w16cid:durableId="747112906">
     <w:abstractNumId w:val="9"/>
   </w:num>
-  <w:num w:numId="20">
+  <w:num w:numId="20" w16cid:durableId="1408066731">
     <w:abstractNumId w:val="11"/>
   </w:num>
 </w:numbering>
 </file>
 
 <file path=word/styles.xml><?xml version="1.0" encoding="utf-8"?>
-<w:styles xmlns:mc="http://schemas.openxmlformats.org/markup-compatibility/2006" xmlns:r="http://schemas.openxmlformats.org/officeDocument/2006/relationships" xmlns:w="http://schemas.openxmlformats.org/wordprocessingml/2006/main" xmlns:w14="http://schemas.microsoft.com/office/word/2010/wordml" xmlns:w15="http://schemas.microsoft.com/office/word/2012/wordml" xmlns:w16cex="http://schemas.microsoft.com/office/word/2018/wordml/cex" xmlns:w16cid="http://schemas.microsoft.com/office/word/2016/wordml/cid" xmlns:w16="http://schemas.microsoft.com/office/word/2018/wordml" xmlns:w16sdtdh="http://schemas.microsoft.com/office/word/2020/wordml/sdtdatahash" xmlns:w16se="http://schemas.microsoft.com/office/word/2015/wordml/symex" mc:Ignorable="w14 w15 w16se w16cid w16 w16cex w16sdtdh">
+<w:styles xmlns:mc="http://schemas.openxmlformats.org/markup-compatibility/2006" xmlns:r="http://schemas.openxmlformats.org/officeDocument/2006/relationships" xmlns:w="http://schemas.openxmlformats.org/wordprocessingml/2006/main" xmlns:w14="http://schemas.microsoft.com/office/word/2010/wordml" xmlns:w15="http://schemas.microsoft.com/office/word/2012/wordml" xmlns:w16cex="http://schemas.microsoft.com/office/word/2018/wordml/cex" xmlns:w16cid="http://schemas.microsoft.com/office/word/2016/wordml/cid" xmlns:w16="http://schemas.microsoft.com/office/word/2018/wordml" xmlns:w16du="http://schemas.microsoft.com/office/word/2023/wordml/word16du" xmlns:w16sdtdh="http://schemas.microsoft.com/office/word/2020/wordml/sdtdatahash" xmlns:w16se="http://schemas.microsoft.com/office/word/2015/wordml/symex" mc:Ignorable="w14 w15 w16se w16cid w16 w16cex w16sdtdh w16du">
   <w:docDefaults>
     <w:rPrDefault>
       <w:rPr>
@@ -13095,7 +13135,7 @@
     <w:lsdException w:name="HTML Bottom of Form" w:semiHidden="1" w:uiPriority="99" w:unhideWhenUsed="1"/>
     <w:lsdException w:name="Normal (Web)" w:uiPriority="99" w:unhideWhenUsed="1"/>
     <w:lsdException w:name="HTML Keyboard" w:semiHidden="1" w:unhideWhenUsed="1"/>
-    <w:lsdException w:name="Normal Table" w:uiPriority="99"/>
+    <w:lsdException w:name="Normal Table" w:semiHidden="1" w:uiPriority="99" w:unhideWhenUsed="1"/>
     <w:lsdException w:name="annotation subject" w:semiHidden="1" w:unhideWhenUsed="1"/>
     <w:lsdException w:name="No List" w:semiHidden="1" w:uiPriority="99" w:unhideWhenUsed="1"/>
     <w:lsdException w:name="Outline List 1" w:semiHidden="1" w:uiPriority="99" w:unhideWhenUsed="1"/>
@@ -13138,8 +13178,11 @@
     <w:lsdException w:name="Table Contemporary" w:semiHidden="1" w:unhideWhenUsed="1"/>
     <w:lsdException w:name="Table Elegant" w:semiHidden="1" w:unhideWhenUsed="1"/>
     <w:lsdException w:name="Table Professional" w:semiHidden="1" w:unhideWhenUsed="1"/>
+    <w:lsdException w:name="Table Subtle 1" w:semiHidden="1" w:unhideWhenUsed="1"/>
     <w:lsdException w:name="Table Subtle 2" w:semiHidden="1" w:unhideWhenUsed="1"/>
     <w:lsdException w:name="Table Web 1" w:semiHidden="1" w:unhideWhenUsed="1"/>
+    <w:lsdException w:name="Table Web 2" w:semiHidden="1" w:unhideWhenUsed="1"/>
+    <w:lsdException w:name="Table Web 3" w:semiHidden="1" w:unhideWhenUsed="1"/>
     <w:lsdException w:name="Balloon Text" w:semiHidden="1" w:unhideWhenUsed="1"/>
     <w:lsdException w:name="Table Theme" w:semiHidden="1" w:unhideWhenUsed="1"/>
     <w:lsdException w:name="Placeholder Text" w:semiHidden="1" w:uiPriority="99" w:unhideWhenUsed="1"/>

</xml_diff>